<commit_message>
Fix max_feature for RF in part 2
</commit_message>
<xml_diff>
--- a/ModelScoresPart2/ModelScoresStore.docx
+++ b/ModelScoresPart2/ModelScoresStore.docx
@@ -33,17 +33,32 @@
         <w:rPr>
           <w:lang w:val="en-US"/>
         </w:rPr>
-        <w:t>Validation set: last 16 days of train</w:t>
-      </w:r>
-    </w:p>
-    <w:p>
-      <w:pPr>
+        <w:t xml:space="preserve">Validation </w:t>
+      </w:r>
+      <w:proofErr w:type="gramStart"/>
+      <w:r>
         <w:rPr>
           <w:lang w:val="en-US"/>
         </w:rPr>
-      </w:pPr>
-      <w:r>
-        <w:rPr>
+        <w:t>set:</w:t>
+      </w:r>
+      <w:proofErr w:type="gramEnd"/>
+      <w:r>
+        <w:rPr>
+          <w:lang w:val="en-US"/>
+        </w:rPr>
+        <w:t xml:space="preserve"> last 16 days of train</w:t>
+      </w:r>
+    </w:p>
+    <w:p>
+      <w:pPr>
+        <w:rPr>
+          <w:lang w:val="en-US"/>
+        </w:rPr>
+      </w:pPr>
+      <w:r>
+        <w:rPr>
+          <w:noProof/>
           <w:lang w:val="en-US"/>
         </w:rPr>
         <w:drawing>
@@ -155,7 +170,27 @@
           <w:color w:val="CCCCCC"/>
           <w:bdr w:val="none" w:sz="0" w:space="0" w:color="auto" w:frame="1"/>
         </w:rPr>
-        <w:t>MAE: mean = 1600.2577, sd = 801.3244, min = 492.6346, max = 4345.1654</w:t>
+        <w:t xml:space="preserve">MAE: mean = 1600.2577, </w:t>
+      </w:r>
+      <w:proofErr w:type="spellStart"/>
+      <w:r>
+        <w:rPr>
+          <w:rStyle w:val="gnd-iwgdh3b"/>
+          <w:rFonts w:ascii="Lucida Console" w:hAnsi="Lucida Console"/>
+          <w:color w:val="CCCCCC"/>
+          <w:bdr w:val="none" w:sz="0" w:space="0" w:color="auto" w:frame="1"/>
+        </w:rPr>
+        <w:t>sd</w:t>
+      </w:r>
+      <w:proofErr w:type="spellEnd"/>
+      <w:r>
+        <w:rPr>
+          <w:rStyle w:val="gnd-iwgdh3b"/>
+          <w:rFonts w:ascii="Lucida Console" w:hAnsi="Lucida Console"/>
+          <w:color w:val="CCCCCC"/>
+          <w:bdr w:val="none" w:sz="0" w:space="0" w:color="auto" w:frame="1"/>
+        </w:rPr>
+        <w:t xml:space="preserve"> = 801.3244, min = 492.6346, max = 4345.1654</w:t>
       </w:r>
     </w:p>
     <w:p>
@@ -177,7 +212,27 @@
           <w:color w:val="CCCCCC"/>
           <w:bdr w:val="none" w:sz="0" w:space="0" w:color="auto" w:frame="1"/>
         </w:rPr>
-        <w:t>MSE: mean = 5517059.0031, sd = 6307348.8066, min = 390232.4119, max = 33151775.8288</w:t>
+        <w:t xml:space="preserve">MSE: mean = 5517059.0031, </w:t>
+      </w:r>
+      <w:proofErr w:type="spellStart"/>
+      <w:r>
+        <w:rPr>
+          <w:rStyle w:val="gnd-iwgdh3b"/>
+          <w:rFonts w:ascii="Lucida Console" w:hAnsi="Lucida Console"/>
+          <w:color w:val="CCCCCC"/>
+          <w:bdr w:val="none" w:sz="0" w:space="0" w:color="auto" w:frame="1"/>
+        </w:rPr>
+        <w:t>sd</w:t>
+      </w:r>
+      <w:proofErr w:type="spellEnd"/>
+      <w:r>
+        <w:rPr>
+          <w:rStyle w:val="gnd-iwgdh3b"/>
+          <w:rFonts w:ascii="Lucida Console" w:hAnsi="Lucida Console"/>
+          <w:color w:val="CCCCCC"/>
+          <w:bdr w:val="none" w:sz="0" w:space="0" w:color="auto" w:frame="1"/>
+        </w:rPr>
+        <w:t xml:space="preserve"> = 6307348.8066, min = 390232.4119, max = 33151775.8288</w:t>
       </w:r>
     </w:p>
     <w:p>
@@ -199,7 +254,27 @@
           <w:color w:val="CCCCCC"/>
           <w:bdr w:val="none" w:sz="0" w:space="0" w:color="auto" w:frame="1"/>
         </w:rPr>
-        <w:t>RMSE: mean = 2073.6542, sd = 1103.185, min = 624.6859, max = 5757.7579</w:t>
+        <w:t xml:space="preserve">RMSE: mean = 2073.6542, </w:t>
+      </w:r>
+      <w:proofErr w:type="spellStart"/>
+      <w:r>
+        <w:rPr>
+          <w:rStyle w:val="gnd-iwgdh3b"/>
+          <w:rFonts w:ascii="Lucida Console" w:hAnsi="Lucida Console"/>
+          <w:color w:val="CCCCCC"/>
+          <w:bdr w:val="none" w:sz="0" w:space="0" w:color="auto" w:frame="1"/>
+        </w:rPr>
+        <w:t>sd</w:t>
+      </w:r>
+      <w:proofErr w:type="spellEnd"/>
+      <w:r>
+        <w:rPr>
+          <w:rStyle w:val="gnd-iwgdh3b"/>
+          <w:rFonts w:ascii="Lucida Console" w:hAnsi="Lucida Console"/>
+          <w:color w:val="CCCCCC"/>
+          <w:bdr w:val="none" w:sz="0" w:space="0" w:color="auto" w:frame="1"/>
+        </w:rPr>
+        <w:t xml:space="preserve"> = 1103.185, min = 624.6859, max = 5757.7579</w:t>
       </w:r>
     </w:p>
     <w:p>
@@ -221,7 +296,27 @@
           <w:color w:val="CCCCCC"/>
           <w:bdr w:val="none" w:sz="0" w:space="0" w:color="auto" w:frame="1"/>
         </w:rPr>
-        <w:t>RMSLE: mean = 0.1687, sd = 0.0539, min = 0.0997, max = 0.3337</w:t>
+        <w:t xml:space="preserve">RMSLE: mean = 0.1687, </w:t>
+      </w:r>
+      <w:proofErr w:type="spellStart"/>
+      <w:r>
+        <w:rPr>
+          <w:rStyle w:val="gnd-iwgdh3b"/>
+          <w:rFonts w:ascii="Lucida Console" w:hAnsi="Lucida Console"/>
+          <w:color w:val="CCCCCC"/>
+          <w:bdr w:val="none" w:sz="0" w:space="0" w:color="auto" w:frame="1"/>
+        </w:rPr>
+        <w:t>sd</w:t>
+      </w:r>
+      <w:proofErr w:type="spellEnd"/>
+      <w:r>
+        <w:rPr>
+          <w:rStyle w:val="gnd-iwgdh3b"/>
+          <w:rFonts w:ascii="Lucida Console" w:hAnsi="Lucida Console"/>
+          <w:color w:val="CCCCCC"/>
+          <w:bdr w:val="none" w:sz="0" w:space="0" w:color="auto" w:frame="1"/>
+        </w:rPr>
+        <w:t xml:space="preserve"> = 0.0539, min = 0.0997, max = 0.3337</w:t>
       </w:r>
     </w:p>
     <w:p>
@@ -304,7 +399,27 @@
           <w:color w:val="CCCCCC"/>
           <w:bdr w:val="none" w:sz="0" w:space="0" w:color="auto" w:frame="1"/>
         </w:rPr>
-        <w:t>MAE: mean = 1262.733, sd = 676.1699, min = 383.7968, max = 3156.0067</w:t>
+        <w:t xml:space="preserve">MAE: mean = 1262.733, </w:t>
+      </w:r>
+      <w:proofErr w:type="spellStart"/>
+      <w:r>
+        <w:rPr>
+          <w:rStyle w:val="gnd-iwgdh3b"/>
+          <w:rFonts w:ascii="Lucida Console" w:hAnsi="Lucida Console"/>
+          <w:color w:val="CCCCCC"/>
+          <w:bdr w:val="none" w:sz="0" w:space="0" w:color="auto" w:frame="1"/>
+        </w:rPr>
+        <w:t>sd</w:t>
+      </w:r>
+      <w:proofErr w:type="spellEnd"/>
+      <w:r>
+        <w:rPr>
+          <w:rStyle w:val="gnd-iwgdh3b"/>
+          <w:rFonts w:ascii="Lucida Console" w:hAnsi="Lucida Console"/>
+          <w:color w:val="CCCCCC"/>
+          <w:bdr w:val="none" w:sz="0" w:space="0" w:color="auto" w:frame="1"/>
+        </w:rPr>
+        <w:t xml:space="preserve"> = 676.1699, min = 383.7968, max = 3156.0067</w:t>
       </w:r>
     </w:p>
     <w:p>
@@ -326,7 +441,27 @@
           <w:color w:val="CCCCCC"/>
           <w:bdr w:val="none" w:sz="0" w:space="0" w:color="auto" w:frame="1"/>
         </w:rPr>
-        <w:t>MSE: mean = 3074339.0296, sd = 2976528.4363, min = 243829.9226, max = 13977659.8768</w:t>
+        <w:t xml:space="preserve">MSE: mean = 3074339.0296, </w:t>
+      </w:r>
+      <w:proofErr w:type="spellStart"/>
+      <w:r>
+        <w:rPr>
+          <w:rStyle w:val="gnd-iwgdh3b"/>
+          <w:rFonts w:ascii="Lucida Console" w:hAnsi="Lucida Console"/>
+          <w:color w:val="CCCCCC"/>
+          <w:bdr w:val="none" w:sz="0" w:space="0" w:color="auto" w:frame="1"/>
+        </w:rPr>
+        <w:t>sd</w:t>
+      </w:r>
+      <w:proofErr w:type="spellEnd"/>
+      <w:r>
+        <w:rPr>
+          <w:rStyle w:val="gnd-iwgdh3b"/>
+          <w:rFonts w:ascii="Lucida Console" w:hAnsi="Lucida Console"/>
+          <w:color w:val="CCCCCC"/>
+          <w:bdr w:val="none" w:sz="0" w:space="0" w:color="auto" w:frame="1"/>
+        </w:rPr>
+        <w:t xml:space="preserve"> = 2976528.4363, min = 243829.9226, max = 13977659.8768</w:t>
       </w:r>
     </w:p>
     <w:p>
@@ -348,7 +483,27 @@
           <w:color w:val="CCCCCC"/>
           <w:bdr w:val="none" w:sz="0" w:space="0" w:color="auto" w:frame="1"/>
         </w:rPr>
-        <w:t>RMSE: mean = 1567.242, sd = 786.1879, min = 493.7914, max = 3738.6709</w:t>
+        <w:t xml:space="preserve">RMSE: mean = 1567.242, </w:t>
+      </w:r>
+      <w:proofErr w:type="spellStart"/>
+      <w:r>
+        <w:rPr>
+          <w:rStyle w:val="gnd-iwgdh3b"/>
+          <w:rFonts w:ascii="Lucida Console" w:hAnsi="Lucida Console"/>
+          <w:color w:val="CCCCCC"/>
+          <w:bdr w:val="none" w:sz="0" w:space="0" w:color="auto" w:frame="1"/>
+        </w:rPr>
+        <w:t>sd</w:t>
+      </w:r>
+      <w:proofErr w:type="spellEnd"/>
+      <w:r>
+        <w:rPr>
+          <w:rStyle w:val="gnd-iwgdh3b"/>
+          <w:rFonts w:ascii="Lucida Console" w:hAnsi="Lucida Console"/>
+          <w:color w:val="CCCCCC"/>
+          <w:bdr w:val="none" w:sz="0" w:space="0" w:color="auto" w:frame="1"/>
+        </w:rPr>
+        <w:t xml:space="preserve"> = 786.1879, min = 493.7914, max = 3738.6709</w:t>
       </w:r>
     </w:p>
     <w:p>
@@ -373,7 +528,27 @@
           <w:color w:val="CCCCCC"/>
           <w:bdr w:val="none" w:sz="0" w:space="0" w:color="auto" w:frame="1"/>
         </w:rPr>
-        <w:t>RMSLE: mean = 0.1415, sd = 0.0709, min = 0.0515, max = 0.353</w:t>
+        <w:t xml:space="preserve">RMSLE: mean = 0.1415, </w:t>
+      </w:r>
+      <w:proofErr w:type="spellStart"/>
+      <w:r>
+        <w:rPr>
+          <w:rStyle w:val="gnd-iwgdh3b"/>
+          <w:rFonts w:ascii="Lucida Console" w:hAnsi="Lucida Console"/>
+          <w:color w:val="CCCCCC"/>
+          <w:bdr w:val="none" w:sz="0" w:space="0" w:color="auto" w:frame="1"/>
+        </w:rPr>
+        <w:t>sd</w:t>
+      </w:r>
+      <w:proofErr w:type="spellEnd"/>
+      <w:r>
+        <w:rPr>
+          <w:rStyle w:val="gnd-iwgdh3b"/>
+          <w:rFonts w:ascii="Lucida Console" w:hAnsi="Lucida Console"/>
+          <w:color w:val="CCCCCC"/>
+          <w:bdr w:val="none" w:sz="0" w:space="0" w:color="auto" w:frame="1"/>
+        </w:rPr>
+        <w:t xml:space="preserve"> = 0.0709, min = 0.0515, max = 0.353</w:t>
       </w:r>
     </w:p>
     <w:p>
@@ -436,7 +611,23 @@
           <w:rFonts w:ascii="Lucida Console" w:hAnsi="Lucida Console"/>
           <w:color w:val="CCCCCC"/>
         </w:rPr>
-        <w:t>MAE: mean = 1469.0391, sd = 853.5575, min = 481.0351, max = 4277.4793</w:t>
+        <w:t xml:space="preserve">MAE: mean = 1469.0391, </w:t>
+      </w:r>
+      <w:proofErr w:type="spellStart"/>
+      <w:r>
+        <w:rPr>
+          <w:rFonts w:ascii="Lucida Console" w:hAnsi="Lucida Console"/>
+          <w:color w:val="CCCCCC"/>
+        </w:rPr>
+        <w:t>sd</w:t>
+      </w:r>
+      <w:proofErr w:type="spellEnd"/>
+      <w:r>
+        <w:rPr>
+          <w:rFonts w:ascii="Lucida Console" w:hAnsi="Lucida Console"/>
+          <w:color w:val="CCCCCC"/>
+        </w:rPr>
+        <w:t xml:space="preserve"> = 853.5575, min = 481.0351, max = 4277.4793</w:t>
       </w:r>
     </w:p>
     <w:p>
@@ -454,7 +645,23 @@
           <w:rFonts w:ascii="Lucida Console" w:hAnsi="Lucida Console"/>
           <w:color w:val="CCCCCC"/>
         </w:rPr>
-        <w:t>MSE: mean = 4413098.1683, sd = 5043791.0104, min = 363269.4454, max = 22099265.4403</w:t>
+        <w:t xml:space="preserve">MSE: mean = 4413098.1683, </w:t>
+      </w:r>
+      <w:proofErr w:type="spellStart"/>
+      <w:r>
+        <w:rPr>
+          <w:rFonts w:ascii="Lucida Console" w:hAnsi="Lucida Console"/>
+          <w:color w:val="CCCCCC"/>
+        </w:rPr>
+        <w:t>sd</w:t>
+      </w:r>
+      <w:proofErr w:type="spellEnd"/>
+      <w:r>
+        <w:rPr>
+          <w:rFonts w:ascii="Lucida Console" w:hAnsi="Lucida Console"/>
+          <w:color w:val="CCCCCC"/>
+        </w:rPr>
+        <w:t xml:space="preserve"> = 5043791.0104, min = 363269.4454, max = 22099265.4403</w:t>
       </w:r>
     </w:p>
     <w:p>
@@ -472,7 +679,23 @@
           <w:rFonts w:ascii="Lucida Console" w:hAnsi="Lucida Console"/>
           <w:color w:val="CCCCCC"/>
         </w:rPr>
-        <w:t>RMSE: mean = 1835.544, sd = 1021.7027, min = 602.7184, max = 4700.9856</w:t>
+        <w:t xml:space="preserve">RMSE: mean = 1835.544, </w:t>
+      </w:r>
+      <w:proofErr w:type="spellStart"/>
+      <w:r>
+        <w:rPr>
+          <w:rFonts w:ascii="Lucida Console" w:hAnsi="Lucida Console"/>
+          <w:color w:val="CCCCCC"/>
+        </w:rPr>
+        <w:t>sd</w:t>
+      </w:r>
+      <w:proofErr w:type="spellEnd"/>
+      <w:r>
+        <w:rPr>
+          <w:rFonts w:ascii="Lucida Console" w:hAnsi="Lucida Console"/>
+          <w:color w:val="CCCCCC"/>
+        </w:rPr>
+        <w:t xml:space="preserve"> = 1021.7027, min = 602.7184, max = 4700.9856</w:t>
       </w:r>
     </w:p>
     <w:p>
@@ -490,7 +713,23 @@
           <w:rFonts w:ascii="Lucida Console" w:hAnsi="Lucida Console"/>
           <w:color w:val="CCCCCC"/>
         </w:rPr>
-        <w:t>RMSLE: mean = 0.1542, sd = 0.0627, min = 0.0663, max = 0.3259</w:t>
+        <w:t xml:space="preserve">RMSLE: mean = 0.1542, </w:t>
+      </w:r>
+      <w:proofErr w:type="spellStart"/>
+      <w:r>
+        <w:rPr>
+          <w:rFonts w:ascii="Lucida Console" w:hAnsi="Lucida Console"/>
+          <w:color w:val="CCCCCC"/>
+        </w:rPr>
+        <w:t>sd</w:t>
+      </w:r>
+      <w:proofErr w:type="spellEnd"/>
+      <w:r>
+        <w:rPr>
+          <w:rFonts w:ascii="Lucida Console" w:hAnsi="Lucida Console"/>
+          <w:color w:val="CCCCCC"/>
+        </w:rPr>
+        <w:t xml:space="preserve"> = 0.0627, min = 0.0663, max = 0.3259</w:t>
       </w:r>
     </w:p>
     <w:p>
@@ -590,7 +829,23 @@
           <w:rFonts w:ascii="Lucida Console" w:hAnsi="Lucida Console"/>
           <w:color w:val="CCCCCC"/>
         </w:rPr>
-        <w:t>MAE: mean = 2511.7564, sd = 2258.5144, min = 598.3314, max = 14206.4418</w:t>
+        <w:t xml:space="preserve">MAE: mean = 2511.7564, </w:t>
+      </w:r>
+      <w:proofErr w:type="spellStart"/>
+      <w:r>
+        <w:rPr>
+          <w:rFonts w:ascii="Lucida Console" w:hAnsi="Lucida Console"/>
+          <w:color w:val="CCCCCC"/>
+        </w:rPr>
+        <w:t>sd</w:t>
+      </w:r>
+      <w:proofErr w:type="spellEnd"/>
+      <w:r>
+        <w:rPr>
+          <w:rFonts w:ascii="Lucida Console" w:hAnsi="Lucida Console"/>
+          <w:color w:val="CCCCCC"/>
+        </w:rPr>
+        <w:t xml:space="preserve"> = 2258.5144, min = 598.3314, max = 14206.4418</w:t>
       </w:r>
     </w:p>
     <w:p>
@@ -608,41 +863,89 @@
           <w:color w:val="CCCCCC"/>
         </w:rPr>
         <w:lastRenderedPageBreak/>
-        <w:t>MSE: mean = 14628335.9978, sd = 30947397.1564, min = 514776.9245, max = 211145503.821</w:t>
-      </w:r>
-    </w:p>
-    <w:p>
-      <w:pPr>
-        <w:pStyle w:val="HTMLPreformatted"/>
-        <w:shd w:val="clear" w:color="auto" w:fill="2D2D2D"/>
-        <w:rPr>
-          <w:rFonts w:ascii="Lucida Console" w:hAnsi="Lucida Console"/>
-          <w:color w:val="CCCCCC"/>
-        </w:rPr>
-      </w:pPr>
-      <w:r>
-        <w:rPr>
-          <w:rFonts w:ascii="Lucida Console" w:hAnsi="Lucida Console"/>
-          <w:color w:val="CCCCCC"/>
-        </w:rPr>
-        <w:t>RMSE: mean = 2997.6249, sd = 2375.4117, min = 717.4796, max = 14530.8466</w:t>
-      </w:r>
-    </w:p>
-    <w:p>
-      <w:pPr>
-        <w:pStyle w:val="HTMLPreformatted"/>
-        <w:shd w:val="clear" w:color="auto" w:fill="2D2D2D"/>
-        <w:rPr>
-          <w:rFonts w:ascii="Lucida Console" w:hAnsi="Lucida Console"/>
-          <w:color w:val="CCCCCC"/>
-        </w:rPr>
-      </w:pPr>
-      <w:r>
-        <w:rPr>
-          <w:rFonts w:ascii="Lucida Console" w:hAnsi="Lucida Console"/>
-          <w:color w:val="CCCCCC"/>
-        </w:rPr>
-        <w:t>RMSLE: mean = 0.2372, sd = 0.1755, min = 0.1057, max = 1.4614</w:t>
+        <w:t xml:space="preserve">MSE: mean = 14628335.9978, </w:t>
+      </w:r>
+      <w:proofErr w:type="spellStart"/>
+      <w:r>
+        <w:rPr>
+          <w:rFonts w:ascii="Lucida Console" w:hAnsi="Lucida Console"/>
+          <w:color w:val="CCCCCC"/>
+        </w:rPr>
+        <w:t>sd</w:t>
+      </w:r>
+      <w:proofErr w:type="spellEnd"/>
+      <w:r>
+        <w:rPr>
+          <w:rFonts w:ascii="Lucida Console" w:hAnsi="Lucida Console"/>
+          <w:color w:val="CCCCCC"/>
+        </w:rPr>
+        <w:t xml:space="preserve"> = 30947397.1564, min = 514776.9245, max = 211145503.821</w:t>
+      </w:r>
+    </w:p>
+    <w:p>
+      <w:pPr>
+        <w:pStyle w:val="HTMLPreformatted"/>
+        <w:shd w:val="clear" w:color="auto" w:fill="2D2D2D"/>
+        <w:rPr>
+          <w:rFonts w:ascii="Lucida Console" w:hAnsi="Lucida Console"/>
+          <w:color w:val="CCCCCC"/>
+        </w:rPr>
+      </w:pPr>
+      <w:r>
+        <w:rPr>
+          <w:rFonts w:ascii="Lucida Console" w:hAnsi="Lucida Console"/>
+          <w:color w:val="CCCCCC"/>
+        </w:rPr>
+        <w:t xml:space="preserve">RMSE: mean = 2997.6249, </w:t>
+      </w:r>
+      <w:proofErr w:type="spellStart"/>
+      <w:r>
+        <w:rPr>
+          <w:rFonts w:ascii="Lucida Console" w:hAnsi="Lucida Console"/>
+          <w:color w:val="CCCCCC"/>
+        </w:rPr>
+        <w:t>sd</w:t>
+      </w:r>
+      <w:proofErr w:type="spellEnd"/>
+      <w:r>
+        <w:rPr>
+          <w:rFonts w:ascii="Lucida Console" w:hAnsi="Lucida Console"/>
+          <w:color w:val="CCCCCC"/>
+        </w:rPr>
+        <w:t xml:space="preserve"> = 2375.4117, min = 717.4796, max = 14530.8466</w:t>
+      </w:r>
+    </w:p>
+    <w:p>
+      <w:pPr>
+        <w:pStyle w:val="HTMLPreformatted"/>
+        <w:shd w:val="clear" w:color="auto" w:fill="2D2D2D"/>
+        <w:rPr>
+          <w:rFonts w:ascii="Lucida Console" w:hAnsi="Lucida Console"/>
+          <w:color w:val="CCCCCC"/>
+        </w:rPr>
+      </w:pPr>
+      <w:r>
+        <w:rPr>
+          <w:rFonts w:ascii="Lucida Console" w:hAnsi="Lucida Console"/>
+          <w:color w:val="CCCCCC"/>
+        </w:rPr>
+        <w:t xml:space="preserve">RMSLE: mean = 0.2372, </w:t>
+      </w:r>
+      <w:proofErr w:type="spellStart"/>
+      <w:r>
+        <w:rPr>
+          <w:rFonts w:ascii="Lucida Console" w:hAnsi="Lucida Console"/>
+          <w:color w:val="CCCCCC"/>
+        </w:rPr>
+        <w:t>sd</w:t>
+      </w:r>
+      <w:proofErr w:type="spellEnd"/>
+      <w:r>
+        <w:rPr>
+          <w:rFonts w:ascii="Lucida Console" w:hAnsi="Lucida Console"/>
+          <w:color w:val="CCCCCC"/>
+        </w:rPr>
+        <w:t xml:space="preserve"> = 0.1755, min = 0.1057, max = 1.4614</w:t>
       </w:r>
     </w:p>
     <w:p>
@@ -693,58 +996,122 @@
           <w:rFonts w:ascii="Lucida Console" w:hAnsi="Lucida Console"/>
           <w:color w:val="CCCCCC"/>
         </w:rPr>
-        <w:t>MAE: mean = 2260.4629, sd = 2020.5091, min = 558.5088, max = 14206.4418</w:t>
-      </w:r>
-    </w:p>
-    <w:p>
-      <w:pPr>
-        <w:pStyle w:val="HTMLPreformatted"/>
-        <w:shd w:val="clear" w:color="auto" w:fill="2D2D2D"/>
-        <w:rPr>
-          <w:rFonts w:ascii="Lucida Console" w:hAnsi="Lucida Console"/>
-          <w:color w:val="CCCCCC"/>
-        </w:rPr>
-      </w:pPr>
-      <w:r>
-        <w:rPr>
-          <w:rFonts w:ascii="Lucida Console" w:hAnsi="Lucida Console"/>
-          <w:color w:val="CCCCCC"/>
-        </w:rPr>
-        <w:t>MSE: mean = 12034271.1563, sd = 29042345.7087, min = 432947.2359, max = 211145504.3472</w:t>
-      </w:r>
-    </w:p>
-    <w:p>
-      <w:pPr>
-        <w:pStyle w:val="HTMLPreformatted"/>
-        <w:shd w:val="clear" w:color="auto" w:fill="2D2D2D"/>
-        <w:rPr>
-          <w:rFonts w:ascii="Lucida Console" w:hAnsi="Lucida Console"/>
-          <w:color w:val="CCCCCC"/>
-        </w:rPr>
-      </w:pPr>
-      <w:r>
-        <w:rPr>
-          <w:rFonts w:ascii="Lucida Console" w:hAnsi="Lucida Console"/>
-          <w:color w:val="CCCCCC"/>
-        </w:rPr>
-        <w:t>RMSE: mean = 2734.0291, sd = 2135.2649, min = 657.9873, max = 14530.8466</w:t>
-      </w:r>
-    </w:p>
-    <w:p>
-      <w:pPr>
-        <w:pStyle w:val="HTMLPreformatted"/>
-        <w:shd w:val="clear" w:color="auto" w:fill="2D2D2D"/>
-        <w:rPr>
-          <w:rFonts w:ascii="Lucida Console" w:hAnsi="Lucida Console"/>
-          <w:color w:val="CCCCCC"/>
-        </w:rPr>
-      </w:pPr>
-      <w:r>
-        <w:rPr>
-          <w:rFonts w:ascii="Lucida Console" w:hAnsi="Lucida Console"/>
-          <w:color w:val="CCCCCC"/>
-        </w:rPr>
-        <w:t>RMSLE: mean = 0.2224, sd = 0.1764, min = 0.1047, max = 1.4614</w:t>
+        <w:t xml:space="preserve">MAE: mean = 2260.4629, </w:t>
+      </w:r>
+      <w:proofErr w:type="spellStart"/>
+      <w:r>
+        <w:rPr>
+          <w:rFonts w:ascii="Lucida Console" w:hAnsi="Lucida Console"/>
+          <w:color w:val="CCCCCC"/>
+        </w:rPr>
+        <w:t>sd</w:t>
+      </w:r>
+      <w:proofErr w:type="spellEnd"/>
+      <w:r>
+        <w:rPr>
+          <w:rFonts w:ascii="Lucida Console" w:hAnsi="Lucida Console"/>
+          <w:color w:val="CCCCCC"/>
+        </w:rPr>
+        <w:t xml:space="preserve"> = 2020.5091, min = 558.5088, max = 14206.4418</w:t>
+      </w:r>
+    </w:p>
+    <w:p>
+      <w:pPr>
+        <w:pStyle w:val="HTMLPreformatted"/>
+        <w:shd w:val="clear" w:color="auto" w:fill="2D2D2D"/>
+        <w:rPr>
+          <w:rFonts w:ascii="Lucida Console" w:hAnsi="Lucida Console"/>
+          <w:color w:val="CCCCCC"/>
+        </w:rPr>
+      </w:pPr>
+      <w:r>
+        <w:rPr>
+          <w:rFonts w:ascii="Lucida Console" w:hAnsi="Lucida Console"/>
+          <w:color w:val="CCCCCC"/>
+        </w:rPr>
+        <w:t xml:space="preserve">MSE: mean = 12034271.1563, </w:t>
+      </w:r>
+      <w:proofErr w:type="spellStart"/>
+      <w:r>
+        <w:rPr>
+          <w:rFonts w:ascii="Lucida Console" w:hAnsi="Lucida Console"/>
+          <w:color w:val="CCCCCC"/>
+        </w:rPr>
+        <w:t>sd</w:t>
+      </w:r>
+      <w:proofErr w:type="spellEnd"/>
+      <w:r>
+        <w:rPr>
+          <w:rFonts w:ascii="Lucida Console" w:hAnsi="Lucida Console"/>
+          <w:color w:val="CCCCCC"/>
+        </w:rPr>
+        <w:t xml:space="preserve"> = 29042345.7087, min = 432947.2359, max = 211145504.3472</w:t>
+      </w:r>
+    </w:p>
+    <w:p>
+      <w:pPr>
+        <w:pStyle w:val="HTMLPreformatted"/>
+        <w:shd w:val="clear" w:color="auto" w:fill="2D2D2D"/>
+        <w:rPr>
+          <w:rFonts w:ascii="Lucida Console" w:hAnsi="Lucida Console"/>
+          <w:color w:val="CCCCCC"/>
+        </w:rPr>
+      </w:pPr>
+      <w:r>
+        <w:rPr>
+          <w:rFonts w:ascii="Lucida Console" w:hAnsi="Lucida Console"/>
+          <w:color w:val="CCCCCC"/>
+        </w:rPr>
+        <w:t xml:space="preserve">RMSE: mean = 2734.0291, </w:t>
+      </w:r>
+      <w:proofErr w:type="spellStart"/>
+      <w:r>
+        <w:rPr>
+          <w:rFonts w:ascii="Lucida Console" w:hAnsi="Lucida Console"/>
+          <w:color w:val="CCCCCC"/>
+        </w:rPr>
+        <w:t>sd</w:t>
+      </w:r>
+      <w:proofErr w:type="spellEnd"/>
+      <w:r>
+        <w:rPr>
+          <w:rFonts w:ascii="Lucida Console" w:hAnsi="Lucida Console"/>
+          <w:color w:val="CCCCCC"/>
+        </w:rPr>
+        <w:t xml:space="preserve"> = 2135.2649, min = 657.9873, max = 14530.8466</w:t>
+      </w:r>
+    </w:p>
+    <w:p>
+      <w:pPr>
+        <w:pStyle w:val="HTMLPreformatted"/>
+        <w:shd w:val="clear" w:color="auto" w:fill="2D2D2D"/>
+        <w:rPr>
+          <w:rFonts w:ascii="Lucida Console" w:hAnsi="Lucida Console"/>
+          <w:color w:val="CCCCCC"/>
+        </w:rPr>
+      </w:pPr>
+      <w:r>
+        <w:rPr>
+          <w:rFonts w:ascii="Lucida Console" w:hAnsi="Lucida Console"/>
+          <w:color w:val="CCCCCC"/>
+        </w:rPr>
+        <w:t xml:space="preserve">RMSLE: mean = 0.2224, </w:t>
+      </w:r>
+      <w:proofErr w:type="spellStart"/>
+      <w:r>
+        <w:rPr>
+          <w:rFonts w:ascii="Lucida Console" w:hAnsi="Lucida Console"/>
+          <w:color w:val="CCCCCC"/>
+        </w:rPr>
+        <w:t>sd</w:t>
+      </w:r>
+      <w:proofErr w:type="spellEnd"/>
+      <w:r>
+        <w:rPr>
+          <w:rFonts w:ascii="Lucida Console" w:hAnsi="Lucida Console"/>
+          <w:color w:val="CCCCCC"/>
+        </w:rPr>
+        <w:t xml:space="preserve"> = 0.1764, min = 0.1047, max = 1.4614</w:t>
       </w:r>
     </w:p>
     <w:p>
@@ -778,75 +1145,148 @@
           <w:rFonts w:ascii="Lucida Console" w:hAnsi="Lucida Console"/>
           <w:color w:val="CCCCCC"/>
         </w:rPr>
-        <w:t>Model = Linear + AutoARIMA</w:t>
-      </w:r>
-    </w:p>
-    <w:p>
-      <w:pPr>
-        <w:pStyle w:val="HTMLPreformatted"/>
-        <w:shd w:val="clear" w:color="auto" w:fill="2D2D2D"/>
-        <w:rPr>
-          <w:rFonts w:ascii="Lucida Console" w:hAnsi="Lucida Console"/>
-          <w:color w:val="CCCCCC"/>
-        </w:rPr>
-      </w:pPr>
-      <w:r>
-        <w:rPr>
-          <w:rFonts w:ascii="Lucida Console" w:hAnsi="Lucida Console"/>
-          <w:color w:val="CCCCCC"/>
-        </w:rPr>
-        <w:t>MAE: mean = 2365.3748, sd = 2160.7664, min = 529.7516, max = 14206.4418</w:t>
-      </w:r>
-    </w:p>
-    <w:p>
-      <w:pPr>
-        <w:pStyle w:val="HTMLPreformatted"/>
-        <w:shd w:val="clear" w:color="auto" w:fill="2D2D2D"/>
-        <w:rPr>
-          <w:rFonts w:ascii="Lucida Console" w:hAnsi="Lucida Console"/>
-          <w:color w:val="CCCCCC"/>
-        </w:rPr>
-      </w:pPr>
-      <w:r>
-        <w:rPr>
-          <w:rFonts w:ascii="Lucida Console" w:hAnsi="Lucida Console"/>
-          <w:color w:val="CCCCCC"/>
-        </w:rPr>
-        <w:t>MSE: mean = 13240588.3643, sd = 30127632.0882, min = 408764.0225, max = 211145504.0641</w:t>
-      </w:r>
-    </w:p>
-    <w:p>
-      <w:pPr>
-        <w:pStyle w:val="HTMLPreformatted"/>
-        <w:shd w:val="clear" w:color="auto" w:fill="2D2D2D"/>
-        <w:rPr>
-          <w:rFonts w:ascii="Lucida Console" w:hAnsi="Lucida Console"/>
-          <w:color w:val="CCCCCC"/>
-        </w:rPr>
-      </w:pPr>
-      <w:r>
-        <w:rPr>
-          <w:rFonts w:ascii="Lucida Console" w:hAnsi="Lucida Console"/>
-          <w:color w:val="CCCCCC"/>
-        </w:rPr>
-        <w:t>RMSE: mean = 2829.0974, sd = 2288.4048, min = 639.3466, max = 14530.8466</w:t>
-      </w:r>
-    </w:p>
-    <w:p>
-      <w:pPr>
-        <w:pStyle w:val="HTMLPreformatted"/>
-        <w:shd w:val="clear" w:color="auto" w:fill="2D2D2D"/>
-        <w:rPr>
-          <w:rFonts w:ascii="Lucida Console" w:hAnsi="Lucida Console"/>
-          <w:color w:val="CCCCCC"/>
-        </w:rPr>
-      </w:pPr>
-      <w:r>
-        <w:rPr>
-          <w:rFonts w:ascii="Lucida Console" w:hAnsi="Lucida Console"/>
-          <w:color w:val="CCCCCC"/>
-        </w:rPr>
-        <w:t>RMSLE: mean = 0.2239, sd = 0.175, min = 0.0984, max = 1.4614</w:t>
+        <w:t xml:space="preserve">Model = Linear + </w:t>
+      </w:r>
+      <w:proofErr w:type="spellStart"/>
+      <w:r>
+        <w:rPr>
+          <w:rFonts w:ascii="Lucida Console" w:hAnsi="Lucida Console"/>
+          <w:color w:val="CCCCCC"/>
+        </w:rPr>
+        <w:t>AutoARIMA</w:t>
+      </w:r>
+      <w:proofErr w:type="spellEnd"/>
+    </w:p>
+    <w:p>
+      <w:pPr>
+        <w:pStyle w:val="HTMLPreformatted"/>
+        <w:shd w:val="clear" w:color="auto" w:fill="2D2D2D"/>
+        <w:rPr>
+          <w:rFonts w:ascii="Lucida Console" w:hAnsi="Lucida Console"/>
+          <w:color w:val="CCCCCC"/>
+        </w:rPr>
+      </w:pPr>
+      <w:r>
+        <w:rPr>
+          <w:rFonts w:ascii="Lucida Console" w:hAnsi="Lucida Console"/>
+          <w:color w:val="CCCCCC"/>
+        </w:rPr>
+        <w:t xml:space="preserve">MAE: mean = 2365.3748, </w:t>
+      </w:r>
+      <w:proofErr w:type="spellStart"/>
+      <w:r>
+        <w:rPr>
+          <w:rFonts w:ascii="Lucida Console" w:hAnsi="Lucida Console"/>
+          <w:color w:val="CCCCCC"/>
+        </w:rPr>
+        <w:t>sd</w:t>
+      </w:r>
+      <w:proofErr w:type="spellEnd"/>
+      <w:r>
+        <w:rPr>
+          <w:rFonts w:ascii="Lucida Console" w:hAnsi="Lucida Console"/>
+          <w:color w:val="CCCCCC"/>
+        </w:rPr>
+        <w:t xml:space="preserve"> = 2160.7664, min = 529.7516, max = 14206.4418</w:t>
+      </w:r>
+    </w:p>
+    <w:p>
+      <w:pPr>
+        <w:pStyle w:val="HTMLPreformatted"/>
+        <w:shd w:val="clear" w:color="auto" w:fill="2D2D2D"/>
+        <w:rPr>
+          <w:rFonts w:ascii="Lucida Console" w:hAnsi="Lucida Console"/>
+          <w:color w:val="CCCCCC"/>
+        </w:rPr>
+      </w:pPr>
+      <w:r>
+        <w:rPr>
+          <w:rFonts w:ascii="Lucida Console" w:hAnsi="Lucida Console"/>
+          <w:color w:val="CCCCCC"/>
+        </w:rPr>
+        <w:t xml:space="preserve">MSE: mean = 13240588.3643, </w:t>
+      </w:r>
+      <w:proofErr w:type="spellStart"/>
+      <w:r>
+        <w:rPr>
+          <w:rFonts w:ascii="Lucida Console" w:hAnsi="Lucida Console"/>
+          <w:color w:val="CCCCCC"/>
+        </w:rPr>
+        <w:t>sd</w:t>
+      </w:r>
+      <w:proofErr w:type="spellEnd"/>
+      <w:r>
+        <w:rPr>
+          <w:rFonts w:ascii="Lucida Console" w:hAnsi="Lucida Console"/>
+          <w:color w:val="CCCCCC"/>
+        </w:rPr>
+        <w:t xml:space="preserve"> = 30127632.0882, min = 408764.0225, max = 211145504.0641</w:t>
+      </w:r>
+    </w:p>
+    <w:p>
+      <w:pPr>
+        <w:pStyle w:val="HTMLPreformatted"/>
+        <w:shd w:val="clear" w:color="auto" w:fill="2D2D2D"/>
+        <w:rPr>
+          <w:rFonts w:ascii="Lucida Console" w:hAnsi="Lucida Console"/>
+          <w:color w:val="CCCCCC"/>
+        </w:rPr>
+      </w:pPr>
+      <w:r>
+        <w:rPr>
+          <w:rFonts w:ascii="Lucida Console" w:hAnsi="Lucida Console"/>
+          <w:color w:val="CCCCCC"/>
+        </w:rPr>
+        <w:t xml:space="preserve">RMSE: mean = 2829.0974, </w:t>
+      </w:r>
+      <w:proofErr w:type="spellStart"/>
+      <w:r>
+        <w:rPr>
+          <w:rFonts w:ascii="Lucida Console" w:hAnsi="Lucida Console"/>
+          <w:color w:val="CCCCCC"/>
+        </w:rPr>
+        <w:t>sd</w:t>
+      </w:r>
+      <w:proofErr w:type="spellEnd"/>
+      <w:r>
+        <w:rPr>
+          <w:rFonts w:ascii="Lucida Console" w:hAnsi="Lucida Console"/>
+          <w:color w:val="CCCCCC"/>
+        </w:rPr>
+        <w:t xml:space="preserve"> = 2288.4048, min = 639.3466, max = 14530.8466</w:t>
+      </w:r>
+    </w:p>
+    <w:p>
+      <w:pPr>
+        <w:pStyle w:val="HTMLPreformatted"/>
+        <w:shd w:val="clear" w:color="auto" w:fill="2D2D2D"/>
+        <w:rPr>
+          <w:rFonts w:ascii="Lucida Console" w:hAnsi="Lucida Console"/>
+          <w:color w:val="CCCCCC"/>
+        </w:rPr>
+      </w:pPr>
+      <w:r>
+        <w:rPr>
+          <w:rFonts w:ascii="Lucida Console" w:hAnsi="Lucida Console"/>
+          <w:color w:val="CCCCCC"/>
+        </w:rPr>
+        <w:t xml:space="preserve">RMSLE: mean = 0.2239, </w:t>
+      </w:r>
+      <w:proofErr w:type="spellStart"/>
+      <w:r>
+        <w:rPr>
+          <w:rFonts w:ascii="Lucida Console" w:hAnsi="Lucida Console"/>
+          <w:color w:val="CCCCCC"/>
+        </w:rPr>
+        <w:t>sd</w:t>
+      </w:r>
+      <w:proofErr w:type="spellEnd"/>
+      <w:r>
+        <w:rPr>
+          <w:rFonts w:ascii="Lucida Console" w:hAnsi="Lucida Console"/>
+          <w:color w:val="CCCCCC"/>
+        </w:rPr>
+        <w:t xml:space="preserve"> = 0.175, min = 0.0984, max = 1.4614</w:t>
       </w:r>
     </w:p>
     <w:p>
@@ -880,75 +1320,139 @@
           <w:rFonts w:ascii="Lucida Console" w:hAnsi="Lucida Console"/>
           <w:color w:val="CCCCCC"/>
         </w:rPr>
-        <w:t>Model = Linear + RF</w:t>
-      </w:r>
-    </w:p>
-    <w:p>
-      <w:pPr>
-        <w:pStyle w:val="HTMLPreformatted"/>
-        <w:shd w:val="clear" w:color="auto" w:fill="2D2D2D"/>
-        <w:rPr>
-          <w:rFonts w:ascii="Lucida Console" w:hAnsi="Lucida Console"/>
-          <w:color w:val="CCCCCC"/>
-        </w:rPr>
-      </w:pPr>
-      <w:r>
-        <w:rPr>
-          <w:rFonts w:ascii="Lucida Console" w:hAnsi="Lucida Console"/>
-          <w:color w:val="CCCCCC"/>
-        </w:rPr>
-        <w:t>MAE: mean = 2567.252, sd = 2314.0199, min = 500.5189, max = 14206.4418</w:t>
-      </w:r>
-    </w:p>
-    <w:p>
-      <w:pPr>
-        <w:pStyle w:val="HTMLPreformatted"/>
-        <w:shd w:val="clear" w:color="auto" w:fill="2D2D2D"/>
-        <w:rPr>
-          <w:rFonts w:ascii="Lucida Console" w:hAnsi="Lucida Console"/>
-          <w:color w:val="CCCCCC"/>
-        </w:rPr>
-      </w:pPr>
-      <w:r>
-        <w:rPr>
-          <w:rFonts w:ascii="Lucida Console" w:hAnsi="Lucida Console"/>
-          <w:color w:val="CCCCCC"/>
-        </w:rPr>
-        <w:t>MSE: mean = 15975392.6617, sd = 32565769.8941, min = 400118.6066, max = 211145503.821</w:t>
-      </w:r>
-    </w:p>
-    <w:p>
-      <w:pPr>
-        <w:pStyle w:val="HTMLPreformatted"/>
-        <w:shd w:val="clear" w:color="auto" w:fill="2D2D2D"/>
-        <w:rPr>
-          <w:rFonts w:ascii="Lucida Console" w:hAnsi="Lucida Console"/>
-          <w:color w:val="CCCCCC"/>
-        </w:rPr>
-      </w:pPr>
-      <w:r>
-        <w:rPr>
-          <w:rFonts w:ascii="Lucida Console" w:hAnsi="Lucida Console"/>
-          <w:color w:val="CCCCCC"/>
-        </w:rPr>
-        <w:t>RMSE: mean = 3054.8975, sd = 2577.4006, min = 632.5493, max = 14530.8466</w:t>
-      </w:r>
-    </w:p>
-    <w:p>
-      <w:pPr>
-        <w:pStyle w:val="HTMLPreformatted"/>
-        <w:shd w:val="clear" w:color="auto" w:fill="2D2D2D"/>
-        <w:rPr>
-          <w:rFonts w:ascii="Lucida Console" w:hAnsi="Lucida Console"/>
-          <w:color w:val="CCCCCC"/>
-        </w:rPr>
-      </w:pPr>
-      <w:r>
-        <w:rPr>
-          <w:rFonts w:ascii="Lucida Console" w:hAnsi="Lucida Console"/>
-          <w:color w:val="CCCCCC"/>
-        </w:rPr>
-        <w:t>RMSLE: mean = 0.2313, sd = 0.1782, min = 0.1073, max = 1.4614</w:t>
+        <w:t>Model = Linear (trend + seasonality) + RF (remainder)</w:t>
+      </w:r>
+    </w:p>
+    <w:p>
+      <w:pPr>
+        <w:pStyle w:val="HTMLPreformatted"/>
+        <w:shd w:val="clear" w:color="auto" w:fill="2D2D2D"/>
+        <w:rPr>
+          <w:rFonts w:ascii="Lucida Console" w:hAnsi="Lucida Console"/>
+          <w:color w:val="CCCCCC"/>
+        </w:rPr>
+      </w:pPr>
+      <w:r>
+        <w:rPr>
+          <w:rFonts w:ascii="Lucida Console" w:hAnsi="Lucida Console"/>
+          <w:color w:val="CCCCCC"/>
+        </w:rPr>
+        <w:t xml:space="preserve">MAE: mean = 2397.1323, </w:t>
+      </w:r>
+      <w:proofErr w:type="spellStart"/>
+      <w:r>
+        <w:rPr>
+          <w:rFonts w:ascii="Lucida Console" w:hAnsi="Lucida Console"/>
+          <w:color w:val="CCCCCC"/>
+        </w:rPr>
+        <w:t>sd</w:t>
+      </w:r>
+      <w:proofErr w:type="spellEnd"/>
+      <w:r>
+        <w:rPr>
+          <w:rFonts w:ascii="Lucida Console" w:hAnsi="Lucida Console"/>
+          <w:color w:val="CCCCCC"/>
+        </w:rPr>
+        <w:t xml:space="preserve"> = 2238.5964, min = 570.2938, max = 14206.4418</w:t>
+      </w:r>
+    </w:p>
+    <w:p>
+      <w:pPr>
+        <w:pStyle w:val="HTMLPreformatted"/>
+        <w:shd w:val="clear" w:color="auto" w:fill="2D2D2D"/>
+        <w:rPr>
+          <w:rFonts w:ascii="Lucida Console" w:hAnsi="Lucida Console"/>
+          <w:color w:val="CCCCCC"/>
+        </w:rPr>
+      </w:pPr>
+      <w:r>
+        <w:rPr>
+          <w:rFonts w:ascii="Lucida Console" w:hAnsi="Lucida Console"/>
+          <w:color w:val="CCCCCC"/>
+        </w:rPr>
+        <w:t xml:space="preserve">MSE: mean = 14113144.495, </w:t>
+      </w:r>
+      <w:proofErr w:type="spellStart"/>
+      <w:r>
+        <w:rPr>
+          <w:rFonts w:ascii="Lucida Console" w:hAnsi="Lucida Console"/>
+          <w:color w:val="CCCCCC"/>
+        </w:rPr>
+        <w:t>sd</w:t>
+      </w:r>
+      <w:proofErr w:type="spellEnd"/>
+      <w:r>
+        <w:rPr>
+          <w:rFonts w:ascii="Lucida Console" w:hAnsi="Lucida Console"/>
+          <w:color w:val="CCCCCC"/>
+        </w:rPr>
+        <w:t xml:space="preserve"> = 30930782.8458, min = 444719.8924, max = 211145503.8305</w:t>
+      </w:r>
+    </w:p>
+    <w:p>
+      <w:pPr>
+        <w:pStyle w:val="HTMLPreformatted"/>
+        <w:shd w:val="clear" w:color="auto" w:fill="2D2D2D"/>
+        <w:rPr>
+          <w:rFonts w:ascii="Lucida Console" w:hAnsi="Lucida Console"/>
+          <w:color w:val="CCCCCC"/>
+        </w:rPr>
+      </w:pPr>
+      <w:r>
+        <w:rPr>
+          <w:rFonts w:ascii="Lucida Console" w:hAnsi="Lucida Console"/>
+          <w:color w:val="CCCCCC"/>
+        </w:rPr>
+        <w:t xml:space="preserve">RMSE: mean = 2880.878, </w:t>
+      </w:r>
+      <w:proofErr w:type="spellStart"/>
+      <w:r>
+        <w:rPr>
+          <w:rFonts w:ascii="Lucida Console" w:hAnsi="Lucida Console"/>
+          <w:color w:val="CCCCCC"/>
+        </w:rPr>
+        <w:t>sd</w:t>
+      </w:r>
+      <w:proofErr w:type="spellEnd"/>
+      <w:r>
+        <w:rPr>
+          <w:rFonts w:ascii="Lucida Console" w:hAnsi="Lucida Console"/>
+          <w:color w:val="CCCCCC"/>
+        </w:rPr>
+        <w:t xml:space="preserve"> = 2411.1587, min = 666.8732, max = 14530.8466</w:t>
+      </w:r>
+    </w:p>
+    <w:p>
+      <w:pPr>
+        <w:pStyle w:val="HTMLPreformatted"/>
+        <w:shd w:val="clear" w:color="auto" w:fill="2D2D2D"/>
+        <w:rPr>
+          <w:rFonts w:ascii="Lucida Console" w:hAnsi="Lucida Console"/>
+          <w:color w:val="CCCCCC"/>
+        </w:rPr>
+      </w:pPr>
+      <w:r>
+        <w:rPr>
+          <w:rFonts w:ascii="Lucida Console" w:hAnsi="Lucida Console"/>
+          <w:color w:val="CCCCCC"/>
+        </w:rPr>
+        <w:t xml:space="preserve">RMSLE: mean = 0.2224, </w:t>
+      </w:r>
+      <w:proofErr w:type="spellStart"/>
+      <w:r>
+        <w:rPr>
+          <w:rFonts w:ascii="Lucida Console" w:hAnsi="Lucida Console"/>
+          <w:color w:val="CCCCCC"/>
+        </w:rPr>
+        <w:t>sd</w:t>
+      </w:r>
+      <w:proofErr w:type="spellEnd"/>
+      <w:r>
+        <w:rPr>
+          <w:rFonts w:ascii="Lucida Console" w:hAnsi="Lucida Console"/>
+          <w:color w:val="CCCCCC"/>
+        </w:rPr>
+        <w:t xml:space="preserve"> = 0.1764, min = 0.0928, max = 1.4614</w:t>
       </w:r>
     </w:p>
     <w:p>
@@ -999,58 +1503,122 @@
           <w:rFonts w:ascii="Lucida Console" w:hAnsi="Lucida Console"/>
           <w:color w:val="CCCCCC"/>
         </w:rPr>
-        <w:t>MAE: mean = 2232.1061, sd = 2065.9403, min = 608.5556, max = 14208.1535</w:t>
-      </w:r>
-    </w:p>
-    <w:p>
-      <w:pPr>
-        <w:pStyle w:val="HTMLPreformatted"/>
-        <w:shd w:val="clear" w:color="auto" w:fill="2D2D2D"/>
-        <w:rPr>
-          <w:rFonts w:ascii="Lucida Console" w:hAnsi="Lucida Console"/>
-          <w:color w:val="CCCCCC"/>
-        </w:rPr>
-      </w:pPr>
-      <w:r>
-        <w:rPr>
-          <w:rFonts w:ascii="Lucida Console" w:hAnsi="Lucida Console"/>
-          <w:color w:val="CCCCCC"/>
-        </w:rPr>
-        <w:t>MSE: mean = 12084955.8576, sd = 29478297.8336, min = 526218.5911, max = 211180117.0558</w:t>
-      </w:r>
-    </w:p>
-    <w:p>
-      <w:pPr>
-        <w:pStyle w:val="HTMLPreformatted"/>
-        <w:shd w:val="clear" w:color="auto" w:fill="2D2D2D"/>
-        <w:rPr>
-          <w:rFonts w:ascii="Lucida Console" w:hAnsi="Lucida Console"/>
-          <w:color w:val="CCCCCC"/>
-        </w:rPr>
-      </w:pPr>
-      <w:r>
-        <w:rPr>
-          <w:rFonts w:ascii="Lucida Console" w:hAnsi="Lucida Console"/>
-          <w:color w:val="CCCCCC"/>
-        </w:rPr>
-        <w:t>RMSE: mean = 2696.6871, sd = 2193.8173, min = 725.4093, max = 14532.0376</w:t>
-      </w:r>
-    </w:p>
-    <w:p>
-      <w:pPr>
-        <w:pStyle w:val="HTMLPreformatted"/>
-        <w:shd w:val="clear" w:color="auto" w:fill="2D2D2D"/>
-        <w:rPr>
-          <w:rFonts w:ascii="Lucida Console" w:hAnsi="Lucida Console"/>
-          <w:color w:val="CCCCCC"/>
-        </w:rPr>
-      </w:pPr>
-      <w:r>
-        <w:rPr>
-          <w:rFonts w:ascii="Lucida Console" w:hAnsi="Lucida Console"/>
-          <w:color w:val="CCCCCC"/>
-        </w:rPr>
-        <w:t>RMSLE: mean = 0.219, sd = 0.1781, min = 0.094, max = 1.4617</w:t>
+        <w:t xml:space="preserve">MAE: mean = 2232.1061, </w:t>
+      </w:r>
+      <w:proofErr w:type="spellStart"/>
+      <w:r>
+        <w:rPr>
+          <w:rFonts w:ascii="Lucida Console" w:hAnsi="Lucida Console"/>
+          <w:color w:val="CCCCCC"/>
+        </w:rPr>
+        <w:t>sd</w:t>
+      </w:r>
+      <w:proofErr w:type="spellEnd"/>
+      <w:r>
+        <w:rPr>
+          <w:rFonts w:ascii="Lucida Console" w:hAnsi="Lucida Console"/>
+          <w:color w:val="CCCCCC"/>
+        </w:rPr>
+        <w:t xml:space="preserve"> = 2065.9403, min = 608.5556, max = 14208.1535</w:t>
+      </w:r>
+    </w:p>
+    <w:p>
+      <w:pPr>
+        <w:pStyle w:val="HTMLPreformatted"/>
+        <w:shd w:val="clear" w:color="auto" w:fill="2D2D2D"/>
+        <w:rPr>
+          <w:rFonts w:ascii="Lucida Console" w:hAnsi="Lucida Console"/>
+          <w:color w:val="CCCCCC"/>
+        </w:rPr>
+      </w:pPr>
+      <w:r>
+        <w:rPr>
+          <w:rFonts w:ascii="Lucida Console" w:hAnsi="Lucida Console"/>
+          <w:color w:val="CCCCCC"/>
+        </w:rPr>
+        <w:t xml:space="preserve">MSE: mean = 12084955.8576, </w:t>
+      </w:r>
+      <w:proofErr w:type="spellStart"/>
+      <w:r>
+        <w:rPr>
+          <w:rFonts w:ascii="Lucida Console" w:hAnsi="Lucida Console"/>
+          <w:color w:val="CCCCCC"/>
+        </w:rPr>
+        <w:t>sd</w:t>
+      </w:r>
+      <w:proofErr w:type="spellEnd"/>
+      <w:r>
+        <w:rPr>
+          <w:rFonts w:ascii="Lucida Console" w:hAnsi="Lucida Console"/>
+          <w:color w:val="CCCCCC"/>
+        </w:rPr>
+        <w:t xml:space="preserve"> = 29478297.8336, min = 526218.5911, max = 211180117.0558</w:t>
+      </w:r>
+    </w:p>
+    <w:p>
+      <w:pPr>
+        <w:pStyle w:val="HTMLPreformatted"/>
+        <w:shd w:val="clear" w:color="auto" w:fill="2D2D2D"/>
+        <w:rPr>
+          <w:rFonts w:ascii="Lucida Console" w:hAnsi="Lucida Console"/>
+          <w:color w:val="CCCCCC"/>
+        </w:rPr>
+      </w:pPr>
+      <w:r>
+        <w:rPr>
+          <w:rFonts w:ascii="Lucida Console" w:hAnsi="Lucida Console"/>
+          <w:color w:val="CCCCCC"/>
+        </w:rPr>
+        <w:t xml:space="preserve">RMSE: mean = 2696.6871, </w:t>
+      </w:r>
+      <w:proofErr w:type="spellStart"/>
+      <w:r>
+        <w:rPr>
+          <w:rFonts w:ascii="Lucida Console" w:hAnsi="Lucida Console"/>
+          <w:color w:val="CCCCCC"/>
+        </w:rPr>
+        <w:t>sd</w:t>
+      </w:r>
+      <w:proofErr w:type="spellEnd"/>
+      <w:r>
+        <w:rPr>
+          <w:rFonts w:ascii="Lucida Console" w:hAnsi="Lucida Console"/>
+          <w:color w:val="CCCCCC"/>
+        </w:rPr>
+        <w:t xml:space="preserve"> = 2193.8173, min = 725.4093, max = 14532.0376</w:t>
+      </w:r>
+    </w:p>
+    <w:p>
+      <w:pPr>
+        <w:pStyle w:val="HTMLPreformatted"/>
+        <w:shd w:val="clear" w:color="auto" w:fill="2D2D2D"/>
+        <w:rPr>
+          <w:rFonts w:ascii="Lucida Console" w:hAnsi="Lucida Console"/>
+          <w:color w:val="CCCCCC"/>
+        </w:rPr>
+      </w:pPr>
+      <w:r>
+        <w:rPr>
+          <w:rFonts w:ascii="Lucida Console" w:hAnsi="Lucida Console"/>
+          <w:color w:val="CCCCCC"/>
+        </w:rPr>
+        <w:t xml:space="preserve">RMSLE: mean = 0.219, </w:t>
+      </w:r>
+      <w:proofErr w:type="spellStart"/>
+      <w:r>
+        <w:rPr>
+          <w:rFonts w:ascii="Lucida Console" w:hAnsi="Lucida Console"/>
+          <w:color w:val="CCCCCC"/>
+        </w:rPr>
+        <w:t>sd</w:t>
+      </w:r>
+      <w:proofErr w:type="spellEnd"/>
+      <w:r>
+        <w:rPr>
+          <w:rFonts w:ascii="Lucida Console" w:hAnsi="Lucida Console"/>
+          <w:color w:val="CCCCCC"/>
+        </w:rPr>
+        <w:t xml:space="preserve"> = 0.1781, min = 0.094, max = 1.4617</w:t>
       </w:r>
     </w:p>
     <w:p>
@@ -1101,58 +1669,122 @@
           <w:rFonts w:ascii="Lucida Console" w:hAnsi="Lucida Console"/>
           <w:color w:val="CCCCCC"/>
         </w:rPr>
-        <w:t>MAE: mean = 2037.3991, sd = 1193.0949, min = 622.5164, max = 5979.9464</w:t>
-      </w:r>
-    </w:p>
-    <w:p>
-      <w:pPr>
-        <w:pStyle w:val="HTMLPreformatted"/>
-        <w:shd w:val="clear" w:color="auto" w:fill="2D2D2D"/>
-        <w:rPr>
-          <w:rFonts w:ascii="Lucida Console" w:hAnsi="Lucida Console"/>
-          <w:color w:val="CCCCCC"/>
-        </w:rPr>
-      </w:pPr>
-      <w:r>
-        <w:rPr>
-          <w:rFonts w:ascii="Lucida Console" w:hAnsi="Lucida Console"/>
-          <w:color w:val="CCCCCC"/>
-        </w:rPr>
-        <w:t>MSE: mean = 8891668.0128, sd = 10957331.0073, min = 678799.8009, max = 56311677.094</w:t>
-      </w:r>
-    </w:p>
-    <w:p>
-      <w:pPr>
-        <w:pStyle w:val="HTMLPreformatted"/>
-        <w:shd w:val="clear" w:color="auto" w:fill="2D2D2D"/>
-        <w:rPr>
-          <w:rFonts w:ascii="Lucida Console" w:hAnsi="Lucida Console"/>
-          <w:color w:val="CCCCCC"/>
-        </w:rPr>
-      </w:pPr>
-      <w:r>
-        <w:rPr>
-          <w:rFonts w:ascii="Lucida Console" w:hAnsi="Lucida Console"/>
-          <w:color w:val="CCCCCC"/>
-        </w:rPr>
-        <w:t>RMSE: mean = 2583.3276, sd = 1489.3242, min = 823.8931, max = 7504.1107</w:t>
-      </w:r>
-    </w:p>
-    <w:p>
-      <w:pPr>
-        <w:pStyle w:val="HTMLPreformatted"/>
-        <w:shd w:val="clear" w:color="auto" w:fill="2D2D2D"/>
-        <w:rPr>
-          <w:rFonts w:ascii="Lucida Console" w:hAnsi="Lucida Console"/>
-          <w:color w:val="CCCCCC"/>
-        </w:rPr>
-      </w:pPr>
-      <w:r>
-        <w:rPr>
-          <w:rFonts w:ascii="Lucida Console" w:hAnsi="Lucida Console"/>
-          <w:color w:val="CCCCCC"/>
-        </w:rPr>
-        <w:t>RMSLE: mean = 0.2009, sd = 0.0483, min = 0.1171, max = 0.3265</w:t>
+        <w:t xml:space="preserve">MAE: mean = 2037.3991, </w:t>
+      </w:r>
+      <w:proofErr w:type="spellStart"/>
+      <w:r>
+        <w:rPr>
+          <w:rFonts w:ascii="Lucida Console" w:hAnsi="Lucida Console"/>
+          <w:color w:val="CCCCCC"/>
+        </w:rPr>
+        <w:t>sd</w:t>
+      </w:r>
+      <w:proofErr w:type="spellEnd"/>
+      <w:r>
+        <w:rPr>
+          <w:rFonts w:ascii="Lucida Console" w:hAnsi="Lucida Console"/>
+          <w:color w:val="CCCCCC"/>
+        </w:rPr>
+        <w:t xml:space="preserve"> = 1193.0949, min = 622.5164, max = 5979.9464</w:t>
+      </w:r>
+    </w:p>
+    <w:p>
+      <w:pPr>
+        <w:pStyle w:val="HTMLPreformatted"/>
+        <w:shd w:val="clear" w:color="auto" w:fill="2D2D2D"/>
+        <w:rPr>
+          <w:rFonts w:ascii="Lucida Console" w:hAnsi="Lucida Console"/>
+          <w:color w:val="CCCCCC"/>
+        </w:rPr>
+      </w:pPr>
+      <w:r>
+        <w:rPr>
+          <w:rFonts w:ascii="Lucida Console" w:hAnsi="Lucida Console"/>
+          <w:color w:val="CCCCCC"/>
+        </w:rPr>
+        <w:t xml:space="preserve">MSE: mean = 8891668.0128, </w:t>
+      </w:r>
+      <w:proofErr w:type="spellStart"/>
+      <w:r>
+        <w:rPr>
+          <w:rFonts w:ascii="Lucida Console" w:hAnsi="Lucida Console"/>
+          <w:color w:val="CCCCCC"/>
+        </w:rPr>
+        <w:t>sd</w:t>
+      </w:r>
+      <w:proofErr w:type="spellEnd"/>
+      <w:r>
+        <w:rPr>
+          <w:rFonts w:ascii="Lucida Console" w:hAnsi="Lucida Console"/>
+          <w:color w:val="CCCCCC"/>
+        </w:rPr>
+        <w:t xml:space="preserve"> = 10957331.0073, min = 678799.8009, max = 56311677.094</w:t>
+      </w:r>
+    </w:p>
+    <w:p>
+      <w:pPr>
+        <w:pStyle w:val="HTMLPreformatted"/>
+        <w:shd w:val="clear" w:color="auto" w:fill="2D2D2D"/>
+        <w:rPr>
+          <w:rFonts w:ascii="Lucida Console" w:hAnsi="Lucida Console"/>
+          <w:color w:val="CCCCCC"/>
+        </w:rPr>
+      </w:pPr>
+      <w:r>
+        <w:rPr>
+          <w:rFonts w:ascii="Lucida Console" w:hAnsi="Lucida Console"/>
+          <w:color w:val="CCCCCC"/>
+        </w:rPr>
+        <w:t xml:space="preserve">RMSE: mean = 2583.3276, </w:t>
+      </w:r>
+      <w:proofErr w:type="spellStart"/>
+      <w:r>
+        <w:rPr>
+          <w:rFonts w:ascii="Lucida Console" w:hAnsi="Lucida Console"/>
+          <w:color w:val="CCCCCC"/>
+        </w:rPr>
+        <w:t>sd</w:t>
+      </w:r>
+      <w:proofErr w:type="spellEnd"/>
+      <w:r>
+        <w:rPr>
+          <w:rFonts w:ascii="Lucida Console" w:hAnsi="Lucida Console"/>
+          <w:color w:val="CCCCCC"/>
+        </w:rPr>
+        <w:t xml:space="preserve"> = 1489.3242, min = 823.8931, max = 7504.1107</w:t>
+      </w:r>
+    </w:p>
+    <w:p>
+      <w:pPr>
+        <w:pStyle w:val="HTMLPreformatted"/>
+        <w:shd w:val="clear" w:color="auto" w:fill="2D2D2D"/>
+        <w:rPr>
+          <w:rFonts w:ascii="Lucida Console" w:hAnsi="Lucida Console"/>
+          <w:color w:val="CCCCCC"/>
+        </w:rPr>
+      </w:pPr>
+      <w:r>
+        <w:rPr>
+          <w:rFonts w:ascii="Lucida Console" w:hAnsi="Lucida Console"/>
+          <w:color w:val="CCCCCC"/>
+        </w:rPr>
+        <w:t xml:space="preserve">RMSLE: mean = 0.2009, </w:t>
+      </w:r>
+      <w:proofErr w:type="spellStart"/>
+      <w:r>
+        <w:rPr>
+          <w:rFonts w:ascii="Lucida Console" w:hAnsi="Lucida Console"/>
+          <w:color w:val="CCCCCC"/>
+        </w:rPr>
+        <w:t>sd</w:t>
+      </w:r>
+      <w:proofErr w:type="spellEnd"/>
+      <w:r>
+        <w:rPr>
+          <w:rFonts w:ascii="Lucida Console" w:hAnsi="Lucida Console"/>
+          <w:color w:val="CCCCCC"/>
+        </w:rPr>
+        <w:t xml:space="preserve"> = 0.0483, min = 0.1171, max = 0.3265</w:t>
       </w:r>
     </w:p>
     <w:p>
@@ -1203,58 +1835,122 @@
           <w:rFonts w:ascii="Lucida Console" w:hAnsi="Lucida Console"/>
           <w:color w:val="CCCCCC"/>
         </w:rPr>
-        <w:t>MAE: mean = 1818.1418, sd = 973.7656, min = 630.2861, max = 5268.6488</w:t>
-      </w:r>
-    </w:p>
-    <w:p>
-      <w:pPr>
-        <w:pStyle w:val="HTMLPreformatted"/>
-        <w:shd w:val="clear" w:color="auto" w:fill="2D2D2D"/>
-        <w:rPr>
-          <w:rFonts w:ascii="Lucida Console" w:hAnsi="Lucida Console"/>
-          <w:color w:val="CCCCCC"/>
-        </w:rPr>
-      </w:pPr>
-      <w:r>
-        <w:rPr>
-          <w:rFonts w:ascii="Lucida Console" w:hAnsi="Lucida Console"/>
-          <w:color w:val="CCCCCC"/>
-        </w:rPr>
-        <w:t>MSE: mean = 7286736.7197, sd = 8721704.8131, min = 544459.7534, max = 47754719.8946</w:t>
-      </w:r>
-    </w:p>
-    <w:p>
-      <w:pPr>
-        <w:pStyle w:val="HTMLPreformatted"/>
-        <w:shd w:val="clear" w:color="auto" w:fill="2D2D2D"/>
-        <w:rPr>
-          <w:rFonts w:ascii="Lucida Console" w:hAnsi="Lucida Console"/>
-          <w:color w:val="CCCCCC"/>
-        </w:rPr>
-      </w:pPr>
-      <w:r>
-        <w:rPr>
-          <w:rFonts w:ascii="Lucida Console" w:hAnsi="Lucida Console"/>
-          <w:color w:val="CCCCCC"/>
-        </w:rPr>
-        <w:t>RMSE: mean = 2362.6279, sd = 1305.6515, min = 737.8752, max = 6910.479</w:t>
-      </w:r>
-    </w:p>
-    <w:p>
-      <w:pPr>
-        <w:pStyle w:val="HTMLPreformatted"/>
-        <w:shd w:val="clear" w:color="auto" w:fill="2D2D2D"/>
-        <w:rPr>
-          <w:rFonts w:ascii="Lucida Console" w:hAnsi="Lucida Console"/>
-          <w:color w:val="CCCCCC"/>
-        </w:rPr>
-      </w:pPr>
-      <w:r>
-        <w:rPr>
-          <w:rFonts w:ascii="Lucida Console" w:hAnsi="Lucida Console"/>
-          <w:color w:val="CCCCCC"/>
-        </w:rPr>
-        <w:t>RMSLE: mean = 0.1854, sd = 0.0485, min = 0.1072, max = 0.329</w:t>
+        <w:t xml:space="preserve">MAE: mean = 1818.1418, </w:t>
+      </w:r>
+      <w:proofErr w:type="spellStart"/>
+      <w:r>
+        <w:rPr>
+          <w:rFonts w:ascii="Lucida Console" w:hAnsi="Lucida Console"/>
+          <w:color w:val="CCCCCC"/>
+        </w:rPr>
+        <w:t>sd</w:t>
+      </w:r>
+      <w:proofErr w:type="spellEnd"/>
+      <w:r>
+        <w:rPr>
+          <w:rFonts w:ascii="Lucida Console" w:hAnsi="Lucida Console"/>
+          <w:color w:val="CCCCCC"/>
+        </w:rPr>
+        <w:t xml:space="preserve"> = 973.7656, min = 630.2861, max = 5268.6488</w:t>
+      </w:r>
+    </w:p>
+    <w:p>
+      <w:pPr>
+        <w:pStyle w:val="HTMLPreformatted"/>
+        <w:shd w:val="clear" w:color="auto" w:fill="2D2D2D"/>
+        <w:rPr>
+          <w:rFonts w:ascii="Lucida Console" w:hAnsi="Lucida Console"/>
+          <w:color w:val="CCCCCC"/>
+        </w:rPr>
+      </w:pPr>
+      <w:r>
+        <w:rPr>
+          <w:rFonts w:ascii="Lucida Console" w:hAnsi="Lucida Console"/>
+          <w:color w:val="CCCCCC"/>
+        </w:rPr>
+        <w:t xml:space="preserve">MSE: mean = 7286736.7197, </w:t>
+      </w:r>
+      <w:proofErr w:type="spellStart"/>
+      <w:r>
+        <w:rPr>
+          <w:rFonts w:ascii="Lucida Console" w:hAnsi="Lucida Console"/>
+          <w:color w:val="CCCCCC"/>
+        </w:rPr>
+        <w:t>sd</w:t>
+      </w:r>
+      <w:proofErr w:type="spellEnd"/>
+      <w:r>
+        <w:rPr>
+          <w:rFonts w:ascii="Lucida Console" w:hAnsi="Lucida Console"/>
+          <w:color w:val="CCCCCC"/>
+        </w:rPr>
+        <w:t xml:space="preserve"> = 8721704.8131, min = 544459.7534, max = 47754719.8946</w:t>
+      </w:r>
+    </w:p>
+    <w:p>
+      <w:pPr>
+        <w:pStyle w:val="HTMLPreformatted"/>
+        <w:shd w:val="clear" w:color="auto" w:fill="2D2D2D"/>
+        <w:rPr>
+          <w:rFonts w:ascii="Lucida Console" w:hAnsi="Lucida Console"/>
+          <w:color w:val="CCCCCC"/>
+        </w:rPr>
+      </w:pPr>
+      <w:r>
+        <w:rPr>
+          <w:rFonts w:ascii="Lucida Console" w:hAnsi="Lucida Console"/>
+          <w:color w:val="CCCCCC"/>
+        </w:rPr>
+        <w:t xml:space="preserve">RMSE: mean = 2362.6279, </w:t>
+      </w:r>
+      <w:proofErr w:type="spellStart"/>
+      <w:r>
+        <w:rPr>
+          <w:rFonts w:ascii="Lucida Console" w:hAnsi="Lucida Console"/>
+          <w:color w:val="CCCCCC"/>
+        </w:rPr>
+        <w:t>sd</w:t>
+      </w:r>
+      <w:proofErr w:type="spellEnd"/>
+      <w:r>
+        <w:rPr>
+          <w:rFonts w:ascii="Lucida Console" w:hAnsi="Lucida Console"/>
+          <w:color w:val="CCCCCC"/>
+        </w:rPr>
+        <w:t xml:space="preserve"> = 1305.6515, min = 737.8752, max = 6910.479</w:t>
+      </w:r>
+    </w:p>
+    <w:p>
+      <w:pPr>
+        <w:pStyle w:val="HTMLPreformatted"/>
+        <w:shd w:val="clear" w:color="auto" w:fill="2D2D2D"/>
+        <w:rPr>
+          <w:rFonts w:ascii="Lucida Console" w:hAnsi="Lucida Console"/>
+          <w:color w:val="CCCCCC"/>
+        </w:rPr>
+      </w:pPr>
+      <w:r>
+        <w:rPr>
+          <w:rFonts w:ascii="Lucida Console" w:hAnsi="Lucida Console"/>
+          <w:color w:val="CCCCCC"/>
+        </w:rPr>
+        <w:t xml:space="preserve">RMSLE: mean = 0.1854, </w:t>
+      </w:r>
+      <w:proofErr w:type="spellStart"/>
+      <w:r>
+        <w:rPr>
+          <w:rFonts w:ascii="Lucida Console" w:hAnsi="Lucida Console"/>
+          <w:color w:val="CCCCCC"/>
+        </w:rPr>
+        <w:t>sd</w:t>
+      </w:r>
+      <w:proofErr w:type="spellEnd"/>
+      <w:r>
+        <w:rPr>
+          <w:rFonts w:ascii="Lucida Console" w:hAnsi="Lucida Console"/>
+          <w:color w:val="CCCCCC"/>
+        </w:rPr>
+        <w:t xml:space="preserve"> = 0.0485, min = 0.1072, max = 0.329</w:t>
       </w:r>
     </w:p>
     <w:p>
@@ -1288,75 +1984,148 @@
           <w:rFonts w:ascii="Lucida Console" w:hAnsi="Lucida Console"/>
           <w:color w:val="CCCCCC"/>
         </w:rPr>
-        <w:t>Model = D-Linear (global) + AutoARIMA</w:t>
-      </w:r>
-    </w:p>
-    <w:p>
-      <w:pPr>
-        <w:pStyle w:val="HTMLPreformatted"/>
-        <w:shd w:val="clear" w:color="auto" w:fill="2D2D2D"/>
-        <w:rPr>
-          <w:rFonts w:ascii="Lucida Console" w:hAnsi="Lucida Console"/>
-          <w:color w:val="CCCCCC"/>
-        </w:rPr>
-      </w:pPr>
-      <w:r>
-        <w:rPr>
-          <w:rFonts w:ascii="Lucida Console" w:hAnsi="Lucida Console"/>
-          <w:color w:val="CCCCCC"/>
-        </w:rPr>
-        <w:t>MAE: mean = 1910.5009, sd = 1171.8067, min = 536.2856, max = 6138.3636</w:t>
-      </w:r>
-    </w:p>
-    <w:p>
-      <w:pPr>
-        <w:pStyle w:val="HTMLPreformatted"/>
-        <w:shd w:val="clear" w:color="auto" w:fill="2D2D2D"/>
-        <w:rPr>
-          <w:rFonts w:ascii="Lucida Console" w:hAnsi="Lucida Console"/>
-          <w:color w:val="CCCCCC"/>
-        </w:rPr>
-      </w:pPr>
-      <w:r>
-        <w:rPr>
-          <w:rFonts w:ascii="Lucida Console" w:hAnsi="Lucida Console"/>
-          <w:color w:val="CCCCCC"/>
-        </w:rPr>
-        <w:t>MSE: mean = 8163077.1726, sd = 10987995.6823, min = 513327.3527, max = 57579060.0013</w:t>
-      </w:r>
-    </w:p>
-    <w:p>
-      <w:pPr>
-        <w:pStyle w:val="HTMLPreformatted"/>
-        <w:shd w:val="clear" w:color="auto" w:fill="2D2D2D"/>
-        <w:rPr>
-          <w:rFonts w:ascii="Lucida Console" w:hAnsi="Lucida Console"/>
-          <w:color w:val="CCCCCC"/>
-        </w:rPr>
-      </w:pPr>
-      <w:r>
-        <w:rPr>
-          <w:rFonts w:ascii="Lucida Console" w:hAnsi="Lucida Console"/>
-          <w:color w:val="CCCCCC"/>
-        </w:rPr>
-        <w:t>RMSE: mean = 2435.6618, sd = 1493.529, min = 716.4687, max = 7588.0867</w:t>
-      </w:r>
-    </w:p>
-    <w:p>
-      <w:pPr>
-        <w:pStyle w:val="HTMLPreformatted"/>
-        <w:shd w:val="clear" w:color="auto" w:fill="2D2D2D"/>
-        <w:rPr>
-          <w:rFonts w:ascii="Lucida Console" w:hAnsi="Lucida Console"/>
-          <w:color w:val="CCCCCC"/>
-        </w:rPr>
-      </w:pPr>
-      <w:r>
-        <w:rPr>
-          <w:rFonts w:ascii="Lucida Console" w:hAnsi="Lucida Console"/>
-          <w:color w:val="CCCCCC"/>
-        </w:rPr>
-        <w:t>RMSLE: mean = 0.1854, sd = 0.0427, min = 0.1074, max = 0.3361</w:t>
+        <w:t xml:space="preserve">Model = D-Linear (global) + </w:t>
+      </w:r>
+      <w:proofErr w:type="spellStart"/>
+      <w:r>
+        <w:rPr>
+          <w:rFonts w:ascii="Lucida Console" w:hAnsi="Lucida Console"/>
+          <w:color w:val="CCCCCC"/>
+        </w:rPr>
+        <w:t>AutoARIMA</w:t>
+      </w:r>
+      <w:proofErr w:type="spellEnd"/>
+    </w:p>
+    <w:p>
+      <w:pPr>
+        <w:pStyle w:val="HTMLPreformatted"/>
+        <w:shd w:val="clear" w:color="auto" w:fill="2D2D2D"/>
+        <w:rPr>
+          <w:rFonts w:ascii="Lucida Console" w:hAnsi="Lucida Console"/>
+          <w:color w:val="CCCCCC"/>
+        </w:rPr>
+      </w:pPr>
+      <w:r>
+        <w:rPr>
+          <w:rFonts w:ascii="Lucida Console" w:hAnsi="Lucida Console"/>
+          <w:color w:val="CCCCCC"/>
+        </w:rPr>
+        <w:t xml:space="preserve">MAE: mean = 1910.5009, </w:t>
+      </w:r>
+      <w:proofErr w:type="spellStart"/>
+      <w:r>
+        <w:rPr>
+          <w:rFonts w:ascii="Lucida Console" w:hAnsi="Lucida Console"/>
+          <w:color w:val="CCCCCC"/>
+        </w:rPr>
+        <w:t>sd</w:t>
+      </w:r>
+      <w:proofErr w:type="spellEnd"/>
+      <w:r>
+        <w:rPr>
+          <w:rFonts w:ascii="Lucida Console" w:hAnsi="Lucida Console"/>
+          <w:color w:val="CCCCCC"/>
+        </w:rPr>
+        <w:t xml:space="preserve"> = 1171.8067, min = 536.2856, max = 6138.3636</w:t>
+      </w:r>
+    </w:p>
+    <w:p>
+      <w:pPr>
+        <w:pStyle w:val="HTMLPreformatted"/>
+        <w:shd w:val="clear" w:color="auto" w:fill="2D2D2D"/>
+        <w:rPr>
+          <w:rFonts w:ascii="Lucida Console" w:hAnsi="Lucida Console"/>
+          <w:color w:val="CCCCCC"/>
+        </w:rPr>
+      </w:pPr>
+      <w:r>
+        <w:rPr>
+          <w:rFonts w:ascii="Lucida Console" w:hAnsi="Lucida Console"/>
+          <w:color w:val="CCCCCC"/>
+        </w:rPr>
+        <w:t xml:space="preserve">MSE: mean = 8163077.1726, </w:t>
+      </w:r>
+      <w:proofErr w:type="spellStart"/>
+      <w:r>
+        <w:rPr>
+          <w:rFonts w:ascii="Lucida Console" w:hAnsi="Lucida Console"/>
+          <w:color w:val="CCCCCC"/>
+        </w:rPr>
+        <w:t>sd</w:t>
+      </w:r>
+      <w:proofErr w:type="spellEnd"/>
+      <w:r>
+        <w:rPr>
+          <w:rFonts w:ascii="Lucida Console" w:hAnsi="Lucida Console"/>
+          <w:color w:val="CCCCCC"/>
+        </w:rPr>
+        <w:t xml:space="preserve"> = 10987995.6823, min = 513327.3527, max = 57579060.0013</w:t>
+      </w:r>
+    </w:p>
+    <w:p>
+      <w:pPr>
+        <w:pStyle w:val="HTMLPreformatted"/>
+        <w:shd w:val="clear" w:color="auto" w:fill="2D2D2D"/>
+        <w:rPr>
+          <w:rFonts w:ascii="Lucida Console" w:hAnsi="Lucida Console"/>
+          <w:color w:val="CCCCCC"/>
+        </w:rPr>
+      </w:pPr>
+      <w:r>
+        <w:rPr>
+          <w:rFonts w:ascii="Lucida Console" w:hAnsi="Lucida Console"/>
+          <w:color w:val="CCCCCC"/>
+        </w:rPr>
+        <w:t xml:space="preserve">RMSE: mean = 2435.6618, </w:t>
+      </w:r>
+      <w:proofErr w:type="spellStart"/>
+      <w:r>
+        <w:rPr>
+          <w:rFonts w:ascii="Lucida Console" w:hAnsi="Lucida Console"/>
+          <w:color w:val="CCCCCC"/>
+        </w:rPr>
+        <w:t>sd</w:t>
+      </w:r>
+      <w:proofErr w:type="spellEnd"/>
+      <w:r>
+        <w:rPr>
+          <w:rFonts w:ascii="Lucida Console" w:hAnsi="Lucida Console"/>
+          <w:color w:val="CCCCCC"/>
+        </w:rPr>
+        <w:t xml:space="preserve"> = 1493.529, min = 716.4687, max = 7588.0867</w:t>
+      </w:r>
+    </w:p>
+    <w:p>
+      <w:pPr>
+        <w:pStyle w:val="HTMLPreformatted"/>
+        <w:shd w:val="clear" w:color="auto" w:fill="2D2D2D"/>
+        <w:rPr>
+          <w:rFonts w:ascii="Lucida Console" w:hAnsi="Lucida Console"/>
+          <w:color w:val="CCCCCC"/>
+        </w:rPr>
+      </w:pPr>
+      <w:r>
+        <w:rPr>
+          <w:rFonts w:ascii="Lucida Console" w:hAnsi="Lucida Console"/>
+          <w:color w:val="CCCCCC"/>
+        </w:rPr>
+        <w:t xml:space="preserve">RMSLE: mean = 0.1854, </w:t>
+      </w:r>
+      <w:proofErr w:type="spellStart"/>
+      <w:r>
+        <w:rPr>
+          <w:rFonts w:ascii="Lucida Console" w:hAnsi="Lucida Console"/>
+          <w:color w:val="CCCCCC"/>
+        </w:rPr>
+        <w:t>sd</w:t>
+      </w:r>
+      <w:proofErr w:type="spellEnd"/>
+      <w:r>
+        <w:rPr>
+          <w:rFonts w:ascii="Lucida Console" w:hAnsi="Lucida Console"/>
+          <w:color w:val="CCCCCC"/>
+        </w:rPr>
+        <w:t xml:space="preserve"> = 0.0427, min = 0.1074, max = 0.3361</w:t>
       </w:r>
     </w:p>
     <w:p>
@@ -1390,75 +2159,139 @@
           <w:rFonts w:ascii="Lucida Console" w:hAnsi="Lucida Console"/>
           <w:color w:val="CCCCCC"/>
         </w:rPr>
-        <w:t>Model = D-Linear (global) + RF</w:t>
-      </w:r>
-    </w:p>
-    <w:p>
-      <w:pPr>
-        <w:pStyle w:val="HTMLPreformatted"/>
-        <w:shd w:val="clear" w:color="auto" w:fill="2D2D2D"/>
-        <w:rPr>
-          <w:rFonts w:ascii="Lucida Console" w:hAnsi="Lucida Console"/>
-          <w:color w:val="CCCCCC"/>
-        </w:rPr>
-      </w:pPr>
-      <w:r>
-        <w:rPr>
-          <w:rFonts w:ascii="Lucida Console" w:hAnsi="Lucida Console"/>
-          <w:color w:val="CCCCCC"/>
-        </w:rPr>
-        <w:t>MAE: mean = 2042.0277, sd = 1444.2029, min = 507.9908, max = 6788.5454</w:t>
-      </w:r>
-    </w:p>
-    <w:p>
-      <w:pPr>
-        <w:pStyle w:val="HTMLPreformatted"/>
-        <w:shd w:val="clear" w:color="auto" w:fill="2D2D2D"/>
-        <w:rPr>
-          <w:rFonts w:ascii="Lucida Console" w:hAnsi="Lucida Console"/>
-          <w:color w:val="CCCCCC"/>
-        </w:rPr>
-      </w:pPr>
-      <w:r>
-        <w:rPr>
-          <w:rFonts w:ascii="Lucida Console" w:hAnsi="Lucida Console"/>
-          <w:color w:val="CCCCCC"/>
-        </w:rPr>
-        <w:t>MSE: mean = 10414083.4996, sd = 16382490.3355, min = 466587.5502, max = 72432744.9713</w:t>
-      </w:r>
-    </w:p>
-    <w:p>
-      <w:pPr>
-        <w:pStyle w:val="HTMLPreformatted"/>
-        <w:shd w:val="clear" w:color="auto" w:fill="2D2D2D"/>
-        <w:rPr>
-          <w:rFonts w:ascii="Lucida Console" w:hAnsi="Lucida Console"/>
-          <w:color w:val="CCCCCC"/>
-        </w:rPr>
-      </w:pPr>
-      <w:r>
-        <w:rPr>
-          <w:rFonts w:ascii="Lucida Console" w:hAnsi="Lucida Console"/>
-          <w:color w:val="CCCCCC"/>
-        </w:rPr>
-        <w:t>RMSE: mean = 2597.8064, sd = 1914.5458, min = 683.0721, max = 8510.7429</w:t>
-      </w:r>
-    </w:p>
-    <w:p>
-      <w:pPr>
-        <w:pStyle w:val="HTMLPreformatted"/>
-        <w:shd w:val="clear" w:color="auto" w:fill="2D2D2D"/>
-        <w:rPr>
-          <w:rFonts w:ascii="Lucida Console" w:hAnsi="Lucida Console"/>
-          <w:color w:val="CCCCCC"/>
-        </w:rPr>
-      </w:pPr>
-      <w:r>
-        <w:rPr>
-          <w:rFonts w:ascii="Lucida Console" w:hAnsi="Lucida Console"/>
-          <w:color w:val="CCCCCC"/>
-        </w:rPr>
-        <w:t>RMSLE: mean = 0.1867, sd = 0.0633, min = 0.1063, max = 0.4676</w:t>
+        <w:t>Model = D-Linear (trend + seasonality, global) + RF (remainder)</w:t>
+      </w:r>
+    </w:p>
+    <w:p>
+      <w:pPr>
+        <w:pStyle w:val="HTMLPreformatted"/>
+        <w:shd w:val="clear" w:color="auto" w:fill="2D2D2D"/>
+        <w:rPr>
+          <w:rFonts w:ascii="Lucida Console" w:hAnsi="Lucida Console"/>
+          <w:color w:val="CCCCCC"/>
+        </w:rPr>
+      </w:pPr>
+      <w:r>
+        <w:rPr>
+          <w:rFonts w:ascii="Lucida Console" w:hAnsi="Lucida Console"/>
+          <w:color w:val="CCCCCC"/>
+        </w:rPr>
+        <w:t xml:space="preserve">MAE: mean = 1906.0926, </w:t>
+      </w:r>
+      <w:proofErr w:type="spellStart"/>
+      <w:r>
+        <w:rPr>
+          <w:rFonts w:ascii="Lucida Console" w:hAnsi="Lucida Console"/>
+          <w:color w:val="CCCCCC"/>
+        </w:rPr>
+        <w:t>sd</w:t>
+      </w:r>
+      <w:proofErr w:type="spellEnd"/>
+      <w:r>
+        <w:rPr>
+          <w:rFonts w:ascii="Lucida Console" w:hAnsi="Lucida Console"/>
+          <w:color w:val="CCCCCC"/>
+        </w:rPr>
+        <w:t xml:space="preserve"> = 1227.4808, min = 548.4679, max = 6002.3761</w:t>
+      </w:r>
+    </w:p>
+    <w:p>
+      <w:pPr>
+        <w:pStyle w:val="HTMLPreformatted"/>
+        <w:shd w:val="clear" w:color="auto" w:fill="2D2D2D"/>
+        <w:rPr>
+          <w:rFonts w:ascii="Lucida Console" w:hAnsi="Lucida Console"/>
+          <w:color w:val="CCCCCC"/>
+        </w:rPr>
+      </w:pPr>
+      <w:r>
+        <w:rPr>
+          <w:rFonts w:ascii="Lucida Console" w:hAnsi="Lucida Console"/>
+          <w:color w:val="CCCCCC"/>
+        </w:rPr>
+        <w:t xml:space="preserve">MSE: mean = 8616092.7405, </w:t>
+      </w:r>
+      <w:proofErr w:type="spellStart"/>
+      <w:r>
+        <w:rPr>
+          <w:rFonts w:ascii="Lucida Console" w:hAnsi="Lucida Console"/>
+          <w:color w:val="CCCCCC"/>
+        </w:rPr>
+        <w:t>sd</w:t>
+      </w:r>
+      <w:proofErr w:type="spellEnd"/>
+      <w:r>
+        <w:rPr>
+          <w:rFonts w:ascii="Lucida Console" w:hAnsi="Lucida Console"/>
+          <w:color w:val="CCCCCC"/>
+        </w:rPr>
+        <w:t xml:space="preserve"> = 12272894.8791, min = 512139.8297, max = 58314455.9086</w:t>
+      </w:r>
+    </w:p>
+    <w:p>
+      <w:pPr>
+        <w:pStyle w:val="HTMLPreformatted"/>
+        <w:shd w:val="clear" w:color="auto" w:fill="2D2D2D"/>
+        <w:rPr>
+          <w:rFonts w:ascii="Lucida Console" w:hAnsi="Lucida Console"/>
+          <w:color w:val="CCCCCC"/>
+        </w:rPr>
+      </w:pPr>
+      <w:r>
+        <w:rPr>
+          <w:rFonts w:ascii="Lucida Console" w:hAnsi="Lucida Console"/>
+          <w:color w:val="CCCCCC"/>
+        </w:rPr>
+        <w:t xml:space="preserve">RMSE: mean = 2448.1816, </w:t>
+      </w:r>
+      <w:proofErr w:type="spellStart"/>
+      <w:r>
+        <w:rPr>
+          <w:rFonts w:ascii="Lucida Console" w:hAnsi="Lucida Console"/>
+          <w:color w:val="CCCCCC"/>
+        </w:rPr>
+        <w:t>sd</w:t>
+      </w:r>
+      <w:proofErr w:type="spellEnd"/>
+      <w:r>
+        <w:rPr>
+          <w:rFonts w:ascii="Lucida Console" w:hAnsi="Lucida Console"/>
+          <w:color w:val="CCCCCC"/>
+        </w:rPr>
+        <w:t xml:space="preserve"> = 1619.4133, min = 715.6395, max = 7636.3902</w:t>
+      </w:r>
+    </w:p>
+    <w:p>
+      <w:pPr>
+        <w:pStyle w:val="HTMLPreformatted"/>
+        <w:shd w:val="clear" w:color="auto" w:fill="2D2D2D"/>
+        <w:rPr>
+          <w:rFonts w:ascii="Lucida Console" w:hAnsi="Lucida Console"/>
+          <w:color w:val="CCCCCC"/>
+        </w:rPr>
+      </w:pPr>
+      <w:r>
+        <w:rPr>
+          <w:rFonts w:ascii="Lucida Console" w:hAnsi="Lucida Console"/>
+          <w:color w:val="CCCCCC"/>
+        </w:rPr>
+        <w:t xml:space="preserve">RMSLE: mean = 0.1816, </w:t>
+      </w:r>
+      <w:proofErr w:type="spellStart"/>
+      <w:r>
+        <w:rPr>
+          <w:rFonts w:ascii="Lucida Console" w:hAnsi="Lucida Console"/>
+          <w:color w:val="CCCCCC"/>
+        </w:rPr>
+        <w:t>sd</w:t>
+      </w:r>
+      <w:proofErr w:type="spellEnd"/>
+      <w:r>
+        <w:rPr>
+          <w:rFonts w:ascii="Lucida Console" w:hAnsi="Lucida Console"/>
+          <w:color w:val="CCCCCC"/>
+        </w:rPr>
+        <w:t xml:space="preserve"> = 0.0485, min = 0.1009, max = 0.3616</w:t>
       </w:r>
     </w:p>
     <w:p>
@@ -1509,58 +2342,122 @@
           <w:rFonts w:ascii="Lucida Console" w:hAnsi="Lucida Console"/>
           <w:color w:val="CCCCCC"/>
         </w:rPr>
-        <w:t>MAE: mean = 1816.2007, sd = 1015.0604, min = 592.3175, max = 5626.5688</w:t>
-      </w:r>
-    </w:p>
-    <w:p>
-      <w:pPr>
-        <w:pStyle w:val="HTMLPreformatted"/>
-        <w:shd w:val="clear" w:color="auto" w:fill="2D2D2D"/>
-        <w:rPr>
-          <w:rFonts w:ascii="Lucida Console" w:hAnsi="Lucida Console"/>
-          <w:color w:val="CCCCCC"/>
-        </w:rPr>
-      </w:pPr>
-      <w:r>
-        <w:rPr>
-          <w:rFonts w:ascii="Lucida Console" w:hAnsi="Lucida Console"/>
-          <w:color w:val="CCCCCC"/>
-        </w:rPr>
-        <w:t>MSE: mean = 7326077.6273, sd = 9137053.8235, min = 580982.6589, max = 51565299.8883</w:t>
-      </w:r>
-    </w:p>
-    <w:p>
-      <w:pPr>
-        <w:pStyle w:val="HTMLPreformatted"/>
-        <w:shd w:val="clear" w:color="auto" w:fill="2D2D2D"/>
-        <w:rPr>
-          <w:rFonts w:ascii="Lucida Console" w:hAnsi="Lucida Console"/>
-          <w:color w:val="CCCCCC"/>
-        </w:rPr>
-      </w:pPr>
-      <w:r>
-        <w:rPr>
-          <w:rFonts w:ascii="Lucida Console" w:hAnsi="Lucida Console"/>
-          <w:color w:val="CCCCCC"/>
-        </w:rPr>
-        <w:t>RMSE: mean = 2347.4992, sd = 1347.3399, min = 762.2222, max = 7180.8983</w:t>
-      </w:r>
-    </w:p>
-    <w:p>
-      <w:pPr>
-        <w:pStyle w:val="HTMLPreformatted"/>
-        <w:shd w:val="clear" w:color="auto" w:fill="2D2D2D"/>
-        <w:rPr>
-          <w:rFonts w:ascii="Lucida Console" w:hAnsi="Lucida Console"/>
-          <w:color w:val="CCCCCC"/>
-        </w:rPr>
-      </w:pPr>
-      <w:r>
-        <w:rPr>
-          <w:rFonts w:ascii="Lucida Console" w:hAnsi="Lucida Console"/>
-          <w:color w:val="CCCCCC"/>
-        </w:rPr>
-        <w:t>RMSLE: mean = 0.1844, sd = 0.0533, min = 0.0993, max = 0.3335</w:t>
+        <w:t xml:space="preserve">MAE: mean = 1816.2007, </w:t>
+      </w:r>
+      <w:proofErr w:type="spellStart"/>
+      <w:r>
+        <w:rPr>
+          <w:rFonts w:ascii="Lucida Console" w:hAnsi="Lucida Console"/>
+          <w:color w:val="CCCCCC"/>
+        </w:rPr>
+        <w:t>sd</w:t>
+      </w:r>
+      <w:proofErr w:type="spellEnd"/>
+      <w:r>
+        <w:rPr>
+          <w:rFonts w:ascii="Lucida Console" w:hAnsi="Lucida Console"/>
+          <w:color w:val="CCCCCC"/>
+        </w:rPr>
+        <w:t xml:space="preserve"> = 1015.0604, min = 592.3175, max = 5626.5688</w:t>
+      </w:r>
+    </w:p>
+    <w:p>
+      <w:pPr>
+        <w:pStyle w:val="HTMLPreformatted"/>
+        <w:shd w:val="clear" w:color="auto" w:fill="2D2D2D"/>
+        <w:rPr>
+          <w:rFonts w:ascii="Lucida Console" w:hAnsi="Lucida Console"/>
+          <w:color w:val="CCCCCC"/>
+        </w:rPr>
+      </w:pPr>
+      <w:r>
+        <w:rPr>
+          <w:rFonts w:ascii="Lucida Console" w:hAnsi="Lucida Console"/>
+          <w:color w:val="CCCCCC"/>
+        </w:rPr>
+        <w:t xml:space="preserve">MSE: mean = 7326077.6273, </w:t>
+      </w:r>
+      <w:proofErr w:type="spellStart"/>
+      <w:r>
+        <w:rPr>
+          <w:rFonts w:ascii="Lucida Console" w:hAnsi="Lucida Console"/>
+          <w:color w:val="CCCCCC"/>
+        </w:rPr>
+        <w:t>sd</w:t>
+      </w:r>
+      <w:proofErr w:type="spellEnd"/>
+      <w:r>
+        <w:rPr>
+          <w:rFonts w:ascii="Lucida Console" w:hAnsi="Lucida Console"/>
+          <w:color w:val="CCCCCC"/>
+        </w:rPr>
+        <w:t xml:space="preserve"> = 9137053.8235, min = 580982.6589, max = 51565299.8883</w:t>
+      </w:r>
+    </w:p>
+    <w:p>
+      <w:pPr>
+        <w:pStyle w:val="HTMLPreformatted"/>
+        <w:shd w:val="clear" w:color="auto" w:fill="2D2D2D"/>
+        <w:rPr>
+          <w:rFonts w:ascii="Lucida Console" w:hAnsi="Lucida Console"/>
+          <w:color w:val="CCCCCC"/>
+        </w:rPr>
+      </w:pPr>
+      <w:r>
+        <w:rPr>
+          <w:rFonts w:ascii="Lucida Console" w:hAnsi="Lucida Console"/>
+          <w:color w:val="CCCCCC"/>
+        </w:rPr>
+        <w:t xml:space="preserve">RMSE: mean = 2347.4992, </w:t>
+      </w:r>
+      <w:proofErr w:type="spellStart"/>
+      <w:r>
+        <w:rPr>
+          <w:rFonts w:ascii="Lucida Console" w:hAnsi="Lucida Console"/>
+          <w:color w:val="CCCCCC"/>
+        </w:rPr>
+        <w:t>sd</w:t>
+      </w:r>
+      <w:proofErr w:type="spellEnd"/>
+      <w:r>
+        <w:rPr>
+          <w:rFonts w:ascii="Lucida Console" w:hAnsi="Lucida Console"/>
+          <w:color w:val="CCCCCC"/>
+        </w:rPr>
+        <w:t xml:space="preserve"> = 1347.3399, min = 762.2222, max = 7180.8983</w:t>
+      </w:r>
+    </w:p>
+    <w:p>
+      <w:pPr>
+        <w:pStyle w:val="HTMLPreformatted"/>
+        <w:shd w:val="clear" w:color="auto" w:fill="2D2D2D"/>
+        <w:rPr>
+          <w:rFonts w:ascii="Lucida Console" w:hAnsi="Lucida Console"/>
+          <w:color w:val="CCCCCC"/>
+        </w:rPr>
+      </w:pPr>
+      <w:r>
+        <w:rPr>
+          <w:rFonts w:ascii="Lucida Console" w:hAnsi="Lucida Console"/>
+          <w:color w:val="CCCCCC"/>
+        </w:rPr>
+        <w:t xml:space="preserve">RMSLE: mean = 0.1844, </w:t>
+      </w:r>
+      <w:proofErr w:type="spellStart"/>
+      <w:r>
+        <w:rPr>
+          <w:rFonts w:ascii="Lucida Console" w:hAnsi="Lucida Console"/>
+          <w:color w:val="CCCCCC"/>
+        </w:rPr>
+        <w:t>sd</w:t>
+      </w:r>
+      <w:proofErr w:type="spellEnd"/>
+      <w:r>
+        <w:rPr>
+          <w:rFonts w:ascii="Lucida Console" w:hAnsi="Lucida Console"/>
+          <w:color w:val="CCCCCC"/>
+        </w:rPr>
+        <w:t xml:space="preserve"> = 0.0533, min = 0.0993, max = 0.3335</w:t>
       </w:r>
     </w:p>
     <w:p>
@@ -1701,58 +2598,122 @@
           <w:rFonts w:ascii="Lucida Console" w:hAnsi="Lucida Console"/>
           <w:color w:val="CCCCCC"/>
         </w:rPr>
-        <w:t>MAE: mean = 2328.177, sd = 1136.4971, min = 451.7328, max = 5366.7402</w:t>
-      </w:r>
-    </w:p>
-    <w:p>
-      <w:pPr>
-        <w:pStyle w:val="HTMLPreformatted"/>
-        <w:shd w:val="clear" w:color="auto" w:fill="2D2D2D"/>
-        <w:rPr>
-          <w:rFonts w:ascii="Lucida Console" w:hAnsi="Lucida Console"/>
-          <w:color w:val="CCCCCC"/>
-        </w:rPr>
-      </w:pPr>
-      <w:r>
-        <w:rPr>
-          <w:rFonts w:ascii="Lucida Console" w:hAnsi="Lucida Console"/>
-          <w:color w:val="CCCCCC"/>
-        </w:rPr>
-        <w:t>MSE: mean = 9456240.9585, sd = 9595478.7352, min = 337899.9963, max = 39601845.7175</w:t>
-      </w:r>
-    </w:p>
-    <w:p>
-      <w:pPr>
-        <w:pStyle w:val="HTMLPreformatted"/>
-        <w:shd w:val="clear" w:color="auto" w:fill="2D2D2D"/>
-        <w:rPr>
-          <w:rFonts w:ascii="Lucida Console" w:hAnsi="Lucida Console"/>
-          <w:color w:val="CCCCCC"/>
-        </w:rPr>
-      </w:pPr>
-      <w:r>
-        <w:rPr>
-          <w:rFonts w:ascii="Lucida Console" w:hAnsi="Lucida Console"/>
-          <w:color w:val="CCCCCC"/>
-        </w:rPr>
-        <w:t>RMSE: mean = 2766.8203, sd = 1341.9935, min = 581.2917, max = 6292.9997</w:t>
-      </w:r>
-    </w:p>
-    <w:p>
-      <w:pPr>
-        <w:pStyle w:val="HTMLPreformatted"/>
-        <w:shd w:val="clear" w:color="auto" w:fill="2D2D2D"/>
-        <w:rPr>
-          <w:rFonts w:ascii="Lucida Console" w:hAnsi="Lucida Console"/>
-          <w:color w:val="CCCCCC"/>
-        </w:rPr>
-      </w:pPr>
-      <w:r>
-        <w:rPr>
-          <w:rFonts w:ascii="Lucida Console" w:hAnsi="Lucida Console"/>
-          <w:color w:val="CCCCCC"/>
-        </w:rPr>
-        <w:t>RMSLE: mean = 0.2362, sd = 0.0814, min = 0.0947, max = 0.4938</w:t>
+        <w:t xml:space="preserve">MAE: mean = 2328.177, </w:t>
+      </w:r>
+      <w:proofErr w:type="spellStart"/>
+      <w:r>
+        <w:rPr>
+          <w:rFonts w:ascii="Lucida Console" w:hAnsi="Lucida Console"/>
+          <w:color w:val="CCCCCC"/>
+        </w:rPr>
+        <w:t>sd</w:t>
+      </w:r>
+      <w:proofErr w:type="spellEnd"/>
+      <w:r>
+        <w:rPr>
+          <w:rFonts w:ascii="Lucida Console" w:hAnsi="Lucida Console"/>
+          <w:color w:val="CCCCCC"/>
+        </w:rPr>
+        <w:t xml:space="preserve"> = 1136.4971, min = 451.7328, max = 5366.7402</w:t>
+      </w:r>
+    </w:p>
+    <w:p>
+      <w:pPr>
+        <w:pStyle w:val="HTMLPreformatted"/>
+        <w:shd w:val="clear" w:color="auto" w:fill="2D2D2D"/>
+        <w:rPr>
+          <w:rFonts w:ascii="Lucida Console" w:hAnsi="Lucida Console"/>
+          <w:color w:val="CCCCCC"/>
+        </w:rPr>
+      </w:pPr>
+      <w:r>
+        <w:rPr>
+          <w:rFonts w:ascii="Lucida Console" w:hAnsi="Lucida Console"/>
+          <w:color w:val="CCCCCC"/>
+        </w:rPr>
+        <w:t xml:space="preserve">MSE: mean = 9456240.9585, </w:t>
+      </w:r>
+      <w:proofErr w:type="spellStart"/>
+      <w:r>
+        <w:rPr>
+          <w:rFonts w:ascii="Lucida Console" w:hAnsi="Lucida Console"/>
+          <w:color w:val="CCCCCC"/>
+        </w:rPr>
+        <w:t>sd</w:t>
+      </w:r>
+      <w:proofErr w:type="spellEnd"/>
+      <w:r>
+        <w:rPr>
+          <w:rFonts w:ascii="Lucida Console" w:hAnsi="Lucida Console"/>
+          <w:color w:val="CCCCCC"/>
+        </w:rPr>
+        <w:t xml:space="preserve"> = 9595478.7352, min = 337899.9963, max = 39601845.7175</w:t>
+      </w:r>
+    </w:p>
+    <w:p>
+      <w:pPr>
+        <w:pStyle w:val="HTMLPreformatted"/>
+        <w:shd w:val="clear" w:color="auto" w:fill="2D2D2D"/>
+        <w:rPr>
+          <w:rFonts w:ascii="Lucida Console" w:hAnsi="Lucida Console"/>
+          <w:color w:val="CCCCCC"/>
+        </w:rPr>
+      </w:pPr>
+      <w:r>
+        <w:rPr>
+          <w:rFonts w:ascii="Lucida Console" w:hAnsi="Lucida Console"/>
+          <w:color w:val="CCCCCC"/>
+        </w:rPr>
+        <w:t xml:space="preserve">RMSE: mean = 2766.8203, </w:t>
+      </w:r>
+      <w:proofErr w:type="spellStart"/>
+      <w:r>
+        <w:rPr>
+          <w:rFonts w:ascii="Lucida Console" w:hAnsi="Lucida Console"/>
+          <w:color w:val="CCCCCC"/>
+        </w:rPr>
+        <w:t>sd</w:t>
+      </w:r>
+      <w:proofErr w:type="spellEnd"/>
+      <w:r>
+        <w:rPr>
+          <w:rFonts w:ascii="Lucida Console" w:hAnsi="Lucida Console"/>
+          <w:color w:val="CCCCCC"/>
+        </w:rPr>
+        <w:t xml:space="preserve"> = 1341.9935, min = 581.2917, max = 6292.9997</w:t>
+      </w:r>
+    </w:p>
+    <w:p>
+      <w:pPr>
+        <w:pStyle w:val="HTMLPreformatted"/>
+        <w:shd w:val="clear" w:color="auto" w:fill="2D2D2D"/>
+        <w:rPr>
+          <w:rFonts w:ascii="Lucida Console" w:hAnsi="Lucida Console"/>
+          <w:color w:val="CCCCCC"/>
+        </w:rPr>
+      </w:pPr>
+      <w:r>
+        <w:rPr>
+          <w:rFonts w:ascii="Lucida Console" w:hAnsi="Lucida Console"/>
+          <w:color w:val="CCCCCC"/>
+        </w:rPr>
+        <w:t xml:space="preserve">RMSLE: mean = 0.2362, </w:t>
+      </w:r>
+      <w:proofErr w:type="spellStart"/>
+      <w:r>
+        <w:rPr>
+          <w:rFonts w:ascii="Lucida Console" w:hAnsi="Lucida Console"/>
+          <w:color w:val="CCCCCC"/>
+        </w:rPr>
+        <w:t>sd</w:t>
+      </w:r>
+      <w:proofErr w:type="spellEnd"/>
+      <w:r>
+        <w:rPr>
+          <w:rFonts w:ascii="Lucida Console" w:hAnsi="Lucida Console"/>
+          <w:color w:val="CCCCCC"/>
+        </w:rPr>
+        <w:t xml:space="preserve"> = 0.0814, min = 0.0947, max = 0.4938</w:t>
       </w:r>
     </w:p>
     <w:p>
@@ -1803,58 +2764,122 @@
           <w:rFonts w:ascii="Lucida Console" w:hAnsi="Lucida Console"/>
           <w:color w:val="CCCCCC"/>
         </w:rPr>
-        <w:t>MAE: mean = 2030.8822, sd = 1035.465, min = 560.4581, max = 5120.9853</w:t>
-      </w:r>
-    </w:p>
-    <w:p>
-      <w:pPr>
-        <w:pStyle w:val="HTMLPreformatted"/>
-        <w:shd w:val="clear" w:color="auto" w:fill="2D2D2D"/>
-        <w:rPr>
-          <w:rFonts w:ascii="Lucida Console" w:hAnsi="Lucida Console"/>
-          <w:color w:val="CCCCCC"/>
-        </w:rPr>
-      </w:pPr>
-      <w:r>
-        <w:rPr>
-          <w:rFonts w:ascii="Lucida Console" w:hAnsi="Lucida Console"/>
-          <w:color w:val="CCCCCC"/>
-        </w:rPr>
-        <w:t>MSE: mean = 8805785.35, sd = 10045164.6608, min = 469271.2874, max = 48934329.0129</w:t>
-      </w:r>
-    </w:p>
-    <w:p>
-      <w:pPr>
-        <w:pStyle w:val="HTMLPreformatted"/>
-        <w:shd w:val="clear" w:color="auto" w:fill="2D2D2D"/>
-        <w:rPr>
-          <w:rFonts w:ascii="Lucida Console" w:hAnsi="Lucida Console"/>
-          <w:color w:val="CCCCCC"/>
-        </w:rPr>
-      </w:pPr>
-      <w:r>
-        <w:rPr>
-          <w:rFonts w:ascii="Lucida Console" w:hAnsi="Lucida Console"/>
-          <w:color w:val="CCCCCC"/>
-        </w:rPr>
-        <w:t>RMSE: mean = 2621.2977, sd = 1390.8932, min = 685.0338, max = 6995.3076</w:t>
-      </w:r>
-    </w:p>
-    <w:p>
-      <w:pPr>
-        <w:pStyle w:val="HTMLPreformatted"/>
-        <w:shd w:val="clear" w:color="auto" w:fill="2D2D2D"/>
-        <w:rPr>
-          <w:rFonts w:ascii="Lucida Console" w:hAnsi="Lucida Console"/>
-          <w:color w:val="CCCCCC"/>
-        </w:rPr>
-      </w:pPr>
-      <w:r>
-        <w:rPr>
-          <w:rFonts w:ascii="Lucida Console" w:hAnsi="Lucida Console"/>
-          <w:color w:val="CCCCCC"/>
-        </w:rPr>
-        <w:t>RMSLE: mean = 0.2171, sd = 0.0672, min = 0.1109, max = 0.36</w:t>
+        <w:t xml:space="preserve">MAE: mean = 2030.8822, </w:t>
+      </w:r>
+      <w:proofErr w:type="spellStart"/>
+      <w:r>
+        <w:rPr>
+          <w:rFonts w:ascii="Lucida Console" w:hAnsi="Lucida Console"/>
+          <w:color w:val="CCCCCC"/>
+        </w:rPr>
+        <w:t>sd</w:t>
+      </w:r>
+      <w:proofErr w:type="spellEnd"/>
+      <w:r>
+        <w:rPr>
+          <w:rFonts w:ascii="Lucida Console" w:hAnsi="Lucida Console"/>
+          <w:color w:val="CCCCCC"/>
+        </w:rPr>
+        <w:t xml:space="preserve"> = 1035.465, min = 560.4581, max = 5120.9853</w:t>
+      </w:r>
+    </w:p>
+    <w:p>
+      <w:pPr>
+        <w:pStyle w:val="HTMLPreformatted"/>
+        <w:shd w:val="clear" w:color="auto" w:fill="2D2D2D"/>
+        <w:rPr>
+          <w:rFonts w:ascii="Lucida Console" w:hAnsi="Lucida Console"/>
+          <w:color w:val="CCCCCC"/>
+        </w:rPr>
+      </w:pPr>
+      <w:r>
+        <w:rPr>
+          <w:rFonts w:ascii="Lucida Console" w:hAnsi="Lucida Console"/>
+          <w:color w:val="CCCCCC"/>
+        </w:rPr>
+        <w:t xml:space="preserve">MSE: mean = 8805785.35, </w:t>
+      </w:r>
+      <w:proofErr w:type="spellStart"/>
+      <w:r>
+        <w:rPr>
+          <w:rFonts w:ascii="Lucida Console" w:hAnsi="Lucida Console"/>
+          <w:color w:val="CCCCCC"/>
+        </w:rPr>
+        <w:t>sd</w:t>
+      </w:r>
+      <w:proofErr w:type="spellEnd"/>
+      <w:r>
+        <w:rPr>
+          <w:rFonts w:ascii="Lucida Console" w:hAnsi="Lucida Console"/>
+          <w:color w:val="CCCCCC"/>
+        </w:rPr>
+        <w:t xml:space="preserve"> = 10045164.6608, min = 469271.2874, max = 48934329.0129</w:t>
+      </w:r>
+    </w:p>
+    <w:p>
+      <w:pPr>
+        <w:pStyle w:val="HTMLPreformatted"/>
+        <w:shd w:val="clear" w:color="auto" w:fill="2D2D2D"/>
+        <w:rPr>
+          <w:rFonts w:ascii="Lucida Console" w:hAnsi="Lucida Console"/>
+          <w:color w:val="CCCCCC"/>
+        </w:rPr>
+      </w:pPr>
+      <w:r>
+        <w:rPr>
+          <w:rFonts w:ascii="Lucida Console" w:hAnsi="Lucida Console"/>
+          <w:color w:val="CCCCCC"/>
+        </w:rPr>
+        <w:t xml:space="preserve">RMSE: mean = 2621.2977, </w:t>
+      </w:r>
+      <w:proofErr w:type="spellStart"/>
+      <w:r>
+        <w:rPr>
+          <w:rFonts w:ascii="Lucida Console" w:hAnsi="Lucida Console"/>
+          <w:color w:val="CCCCCC"/>
+        </w:rPr>
+        <w:t>sd</w:t>
+      </w:r>
+      <w:proofErr w:type="spellEnd"/>
+      <w:r>
+        <w:rPr>
+          <w:rFonts w:ascii="Lucida Console" w:hAnsi="Lucida Console"/>
+          <w:color w:val="CCCCCC"/>
+        </w:rPr>
+        <w:t xml:space="preserve"> = 1390.8932, min = 685.0338, max = 6995.3076</w:t>
+      </w:r>
+    </w:p>
+    <w:p>
+      <w:pPr>
+        <w:pStyle w:val="HTMLPreformatted"/>
+        <w:shd w:val="clear" w:color="auto" w:fill="2D2D2D"/>
+        <w:rPr>
+          <w:rFonts w:ascii="Lucida Console" w:hAnsi="Lucida Console"/>
+          <w:color w:val="CCCCCC"/>
+        </w:rPr>
+      </w:pPr>
+      <w:r>
+        <w:rPr>
+          <w:rFonts w:ascii="Lucida Console" w:hAnsi="Lucida Console"/>
+          <w:color w:val="CCCCCC"/>
+        </w:rPr>
+        <w:t xml:space="preserve">RMSLE: mean = 0.2171, </w:t>
+      </w:r>
+      <w:proofErr w:type="spellStart"/>
+      <w:r>
+        <w:rPr>
+          <w:rFonts w:ascii="Lucida Console" w:hAnsi="Lucida Console"/>
+          <w:color w:val="CCCCCC"/>
+        </w:rPr>
+        <w:t>sd</w:t>
+      </w:r>
+      <w:proofErr w:type="spellEnd"/>
+      <w:r>
+        <w:rPr>
+          <w:rFonts w:ascii="Lucida Console" w:hAnsi="Lucida Console"/>
+          <w:color w:val="CCCCCC"/>
+        </w:rPr>
+        <w:t xml:space="preserve"> = 0.0672, min = 0.1109, max = 0.36</w:t>
       </w:r>
     </w:p>
     <w:p>
@@ -1905,58 +2930,122 @@
           <w:rFonts w:ascii="Lucida Console" w:hAnsi="Lucida Console"/>
           <w:color w:val="CCCCCC"/>
         </w:rPr>
-        <w:t>MAE: mean = 1764.8952, sd = 970.2832, min = 530.253, max = 4860.8032</w:t>
-      </w:r>
-    </w:p>
-    <w:p>
-      <w:pPr>
-        <w:pStyle w:val="HTMLPreformatted"/>
-        <w:shd w:val="clear" w:color="auto" w:fill="2D2D2D"/>
-        <w:rPr>
-          <w:rFonts w:ascii="Lucida Console" w:hAnsi="Lucida Console"/>
-          <w:color w:val="CCCCCC"/>
-        </w:rPr>
-      </w:pPr>
-      <w:r>
-        <w:rPr>
-          <w:rFonts w:ascii="Lucida Console" w:hAnsi="Lucida Console"/>
-          <w:color w:val="CCCCCC"/>
-        </w:rPr>
-        <w:t>MSE: mean = 6891643.5112, sd = 8368370.5105, min = 516867.0186, max = 40144777.0205</w:t>
-      </w:r>
-    </w:p>
-    <w:p>
-      <w:pPr>
-        <w:pStyle w:val="HTMLPreformatted"/>
-        <w:shd w:val="clear" w:color="auto" w:fill="2D2D2D"/>
-        <w:rPr>
-          <w:rFonts w:ascii="Lucida Console" w:hAnsi="Lucida Console"/>
-          <w:color w:val="CCCCCC"/>
-        </w:rPr>
-      </w:pPr>
-      <w:r>
-        <w:rPr>
-          <w:rFonts w:ascii="Lucida Console" w:hAnsi="Lucida Console"/>
-          <w:color w:val="CCCCCC"/>
-        </w:rPr>
-        <w:t>RMSE: mean = 2285.0048, sd = 1292.4383, min = 718.9346, max = 6335.9906</w:t>
-      </w:r>
-    </w:p>
-    <w:p>
-      <w:pPr>
-        <w:pStyle w:val="HTMLPreformatted"/>
-        <w:shd w:val="clear" w:color="auto" w:fill="2D2D2D"/>
-        <w:rPr>
-          <w:rFonts w:ascii="Lucida Console" w:hAnsi="Lucida Console"/>
-          <w:color w:val="CCCCCC"/>
-        </w:rPr>
-      </w:pPr>
-      <w:r>
-        <w:rPr>
-          <w:rFonts w:ascii="Lucida Console" w:hAnsi="Lucida Console"/>
-          <w:color w:val="CCCCCC"/>
-        </w:rPr>
-        <w:t>RMSLE: mean = 0.1804, sd = 0.0519, min = 0.0991, max = 0.3466</w:t>
+        <w:t xml:space="preserve">MAE: mean = 1764.8952, </w:t>
+      </w:r>
+      <w:proofErr w:type="spellStart"/>
+      <w:r>
+        <w:rPr>
+          <w:rFonts w:ascii="Lucida Console" w:hAnsi="Lucida Console"/>
+          <w:color w:val="CCCCCC"/>
+        </w:rPr>
+        <w:t>sd</w:t>
+      </w:r>
+      <w:proofErr w:type="spellEnd"/>
+      <w:r>
+        <w:rPr>
+          <w:rFonts w:ascii="Lucida Console" w:hAnsi="Lucida Console"/>
+          <w:color w:val="CCCCCC"/>
+        </w:rPr>
+        <w:t xml:space="preserve"> = 970.2832, min = 530.253, max = 4860.8032</w:t>
+      </w:r>
+    </w:p>
+    <w:p>
+      <w:pPr>
+        <w:pStyle w:val="HTMLPreformatted"/>
+        <w:shd w:val="clear" w:color="auto" w:fill="2D2D2D"/>
+        <w:rPr>
+          <w:rFonts w:ascii="Lucida Console" w:hAnsi="Lucida Console"/>
+          <w:color w:val="CCCCCC"/>
+        </w:rPr>
+      </w:pPr>
+      <w:r>
+        <w:rPr>
+          <w:rFonts w:ascii="Lucida Console" w:hAnsi="Lucida Console"/>
+          <w:color w:val="CCCCCC"/>
+        </w:rPr>
+        <w:t xml:space="preserve">MSE: mean = 6891643.5112, </w:t>
+      </w:r>
+      <w:proofErr w:type="spellStart"/>
+      <w:r>
+        <w:rPr>
+          <w:rFonts w:ascii="Lucida Console" w:hAnsi="Lucida Console"/>
+          <w:color w:val="CCCCCC"/>
+        </w:rPr>
+        <w:t>sd</w:t>
+      </w:r>
+      <w:proofErr w:type="spellEnd"/>
+      <w:r>
+        <w:rPr>
+          <w:rFonts w:ascii="Lucida Console" w:hAnsi="Lucida Console"/>
+          <w:color w:val="CCCCCC"/>
+        </w:rPr>
+        <w:t xml:space="preserve"> = 8368370.5105, min = 516867.0186, max = 40144777.0205</w:t>
+      </w:r>
+    </w:p>
+    <w:p>
+      <w:pPr>
+        <w:pStyle w:val="HTMLPreformatted"/>
+        <w:shd w:val="clear" w:color="auto" w:fill="2D2D2D"/>
+        <w:rPr>
+          <w:rFonts w:ascii="Lucida Console" w:hAnsi="Lucida Console"/>
+          <w:color w:val="CCCCCC"/>
+        </w:rPr>
+      </w:pPr>
+      <w:r>
+        <w:rPr>
+          <w:rFonts w:ascii="Lucida Console" w:hAnsi="Lucida Console"/>
+          <w:color w:val="CCCCCC"/>
+        </w:rPr>
+        <w:t xml:space="preserve">RMSE: mean = 2285.0048, </w:t>
+      </w:r>
+      <w:proofErr w:type="spellStart"/>
+      <w:r>
+        <w:rPr>
+          <w:rFonts w:ascii="Lucida Console" w:hAnsi="Lucida Console"/>
+          <w:color w:val="CCCCCC"/>
+        </w:rPr>
+        <w:t>sd</w:t>
+      </w:r>
+      <w:proofErr w:type="spellEnd"/>
+      <w:r>
+        <w:rPr>
+          <w:rFonts w:ascii="Lucida Console" w:hAnsi="Lucida Console"/>
+          <w:color w:val="CCCCCC"/>
+        </w:rPr>
+        <w:t xml:space="preserve"> = 1292.4383, min = 718.9346, max = 6335.9906</w:t>
+      </w:r>
+    </w:p>
+    <w:p>
+      <w:pPr>
+        <w:pStyle w:val="HTMLPreformatted"/>
+        <w:shd w:val="clear" w:color="auto" w:fill="2D2D2D"/>
+        <w:rPr>
+          <w:rFonts w:ascii="Lucida Console" w:hAnsi="Lucida Console"/>
+          <w:color w:val="CCCCCC"/>
+        </w:rPr>
+      </w:pPr>
+      <w:r>
+        <w:rPr>
+          <w:rFonts w:ascii="Lucida Console" w:hAnsi="Lucida Console"/>
+          <w:color w:val="CCCCCC"/>
+        </w:rPr>
+        <w:t xml:space="preserve">RMSLE: mean = 0.1804, </w:t>
+      </w:r>
+      <w:proofErr w:type="spellStart"/>
+      <w:r>
+        <w:rPr>
+          <w:rFonts w:ascii="Lucida Console" w:hAnsi="Lucida Console"/>
+          <w:color w:val="CCCCCC"/>
+        </w:rPr>
+        <w:t>sd</w:t>
+      </w:r>
+      <w:proofErr w:type="spellEnd"/>
+      <w:r>
+        <w:rPr>
+          <w:rFonts w:ascii="Lucida Console" w:hAnsi="Lucida Console"/>
+          <w:color w:val="CCCCCC"/>
+        </w:rPr>
+        <w:t xml:space="preserve"> = 0.0519, min = 0.0991, max = 0.3466</w:t>
       </w:r>
     </w:p>
     <w:p>

</xml_diff>